<commit_message>
Upload correct project documents.
</commit_message>
<xml_diff>
--- a/Docs/ERtoR.docx
+++ b/Docs/ERtoR.docx
@@ -1318,1629 +1318,1412 @@
           <w:sz w:val="18"/>
         </w:rPr>
       </w:pPr>
+      <w:proofErr w:type="spellStart"/>
+      <w:proofErr w:type="gramStart"/>
+      <w:r>
+        <w:rPr>
+          <w:rFonts w:ascii="Cambria Math" w:hAnsi="Cambria Math"/>
+          <w:sz w:val="18"/>
+        </w:rPr>
+        <w:t>Servis</w:t>
+      </w:r>
+      <w:proofErr w:type="spellEnd"/>
+      <w:r>
+        <w:rPr>
+          <w:rFonts w:ascii="Cambria Math" w:hAnsi="Cambria Math"/>
+          <w:sz w:val="18"/>
+        </w:rPr>
+        <w:t>(</w:t>
+      </w:r>
+      <w:proofErr w:type="gramEnd"/>
+      <w:r>
+        <w:rPr>
+          <w:rFonts w:ascii="Cambria Math" w:hAnsi="Cambria Math"/>
+          <w:sz w:val="18"/>
+        </w:rPr>
+        <w:t>{</w:t>
+      </w:r>
+      <w:proofErr w:type="spellStart"/>
+      <w:r>
+        <w:rPr>
+          <w:rFonts w:ascii="Cambria Math" w:hAnsi="Cambria Math"/>
+          <w:sz w:val="18"/>
+        </w:rPr>
+        <w:t>ID_servisa</w:t>
+      </w:r>
+      <w:proofErr w:type="spellEnd"/>
+      <w:r>
+        <w:rPr>
+          <w:rFonts w:ascii="Cambria Math" w:hAnsi="Cambria Math"/>
+          <w:sz w:val="18"/>
+        </w:rPr>
+        <w:t xml:space="preserve">, </w:t>
+      </w:r>
+      <w:proofErr w:type="spellStart"/>
+      <w:r>
+        <w:rPr>
+          <w:rFonts w:ascii="Cambria Math" w:hAnsi="Cambria Math"/>
+          <w:sz w:val="18"/>
+        </w:rPr>
+        <w:t>Naziv_serv</w:t>
+      </w:r>
+      <w:proofErr w:type="spellEnd"/>
+      <w:r>
+        <w:rPr>
+          <w:rFonts w:ascii="Cambria Math" w:hAnsi="Cambria Math"/>
+          <w:sz w:val="18"/>
+        </w:rPr>
+        <w:t xml:space="preserve">, </w:t>
+      </w:r>
+      <w:proofErr w:type="spellStart"/>
+      <w:r>
+        <w:rPr>
+          <w:rFonts w:ascii="Cambria Math" w:hAnsi="Cambria Math"/>
+          <w:sz w:val="18"/>
+        </w:rPr>
+        <w:t>Tip_serv</w:t>
+      </w:r>
+      <w:proofErr w:type="spellEnd"/>
+      <w:r>
+        <w:rPr>
+          <w:rFonts w:ascii="Cambria Math" w:hAnsi="Cambria Math"/>
+          <w:sz w:val="18"/>
+        </w:rPr>
+        <w:t xml:space="preserve">, </w:t>
+      </w:r>
+      <w:proofErr w:type="spellStart"/>
+      <w:r>
+        <w:rPr>
+          <w:rFonts w:ascii="Cambria Math" w:hAnsi="Cambria Math"/>
+          <w:sz w:val="18"/>
+        </w:rPr>
+        <w:t>Br_tel_serv</w:t>
+      </w:r>
+      <w:proofErr w:type="spellEnd"/>
+      <w:r>
+        <w:rPr>
+          <w:rFonts w:ascii="Cambria Math" w:hAnsi="Cambria Math"/>
+          <w:sz w:val="18"/>
+        </w:rPr>
+        <w:t xml:space="preserve">, </w:t>
+      </w:r>
+      <w:proofErr w:type="spellStart"/>
+      <w:r>
+        <w:rPr>
+          <w:rFonts w:ascii="Cambria Math" w:hAnsi="Cambria Math"/>
+          <w:sz w:val="18"/>
+        </w:rPr>
+        <w:t>Adresa_serv</w:t>
+      </w:r>
+      <w:proofErr w:type="spellEnd"/>
+      <w:r>
+        <w:rPr>
+          <w:rFonts w:ascii="Cambria Math" w:hAnsi="Cambria Math"/>
+          <w:sz w:val="18"/>
+        </w:rPr>
+        <w:t>}, {</w:t>
+      </w:r>
+      <w:proofErr w:type="spellStart"/>
+      <w:r>
+        <w:rPr>
+          <w:rFonts w:ascii="Cambria Math" w:hAnsi="Cambria Math"/>
+          <w:sz w:val="18"/>
+        </w:rPr>
+        <w:t>ID_servisa</w:t>
+      </w:r>
+      <w:proofErr w:type="spellEnd"/>
+      <w:r>
+        <w:rPr>
+          <w:rFonts w:ascii="Cambria Math" w:hAnsi="Cambria Math"/>
+          <w:sz w:val="18"/>
+        </w:rPr>
+        <w:t>})</w:t>
+      </w:r>
+    </w:p>
+    <w:p>
+      <w:pPr>
+        <w:spacing w:after="0" w:line="240" w:lineRule="auto"/>
+        <w:rPr>
+          <w:rFonts w:ascii="Cambria Math" w:hAnsi="Cambria Math"/>
+          <w:sz w:val="18"/>
+        </w:rPr>
+      </w:pPr>
+    </w:p>
+    <w:p>
+      <w:pPr>
+        <w:spacing w:after="0" w:line="240" w:lineRule="auto"/>
+        <w:rPr>
+          <w:rFonts w:ascii="Cambria Math" w:hAnsi="Cambria Math"/>
+          <w:sz w:val="18"/>
+        </w:rPr>
+      </w:pPr>
+      <w:proofErr w:type="spellStart"/>
+      <w:r>
+        <w:rPr>
+          <w:rFonts w:ascii="Cambria Math" w:hAnsi="Cambria Math"/>
+          <w:sz w:val="18"/>
+        </w:rPr>
+        <w:t>Racunarski_</w:t>
+      </w:r>
+      <w:proofErr w:type="gramStart"/>
+      <w:r>
+        <w:rPr>
+          <w:rFonts w:ascii="Cambria Math" w:hAnsi="Cambria Math"/>
+          <w:sz w:val="18"/>
+        </w:rPr>
+        <w:t>servis</w:t>
+      </w:r>
+      <w:proofErr w:type="spellEnd"/>
+      <w:r>
+        <w:rPr>
+          <w:rFonts w:ascii="Cambria Math" w:hAnsi="Cambria Math"/>
+          <w:sz w:val="18"/>
+        </w:rPr>
+        <w:t>(</w:t>
+      </w:r>
+      <w:proofErr w:type="gramEnd"/>
+      <w:r>
+        <w:rPr>
+          <w:rFonts w:ascii="Cambria Math" w:hAnsi="Cambria Math"/>
+          <w:sz w:val="18"/>
+        </w:rPr>
+        <w:t>{</w:t>
+      </w:r>
+      <w:proofErr w:type="spellStart"/>
+      <w:r>
+        <w:rPr>
+          <w:rFonts w:ascii="Cambria Math" w:hAnsi="Cambria Math"/>
+          <w:sz w:val="18"/>
+        </w:rPr>
+        <w:t>ID_servisa</w:t>
+      </w:r>
+      <w:proofErr w:type="spellEnd"/>
+      <w:r>
+        <w:rPr>
+          <w:rFonts w:ascii="Cambria Math" w:hAnsi="Cambria Math"/>
+          <w:sz w:val="18"/>
+        </w:rPr>
+        <w:t xml:space="preserve"> </w:t>
+      </w:r>
+      <w:r>
+        <w:rPr>
+          <w:rFonts w:ascii="Cambria Math" w:hAnsi="Cambria Math"/>
+          <w:sz w:val="18"/>
+        </w:rPr>
+        <w:t>}, {</w:t>
+      </w:r>
+      <w:proofErr w:type="spellStart"/>
+      <w:r>
+        <w:rPr>
+          <w:rFonts w:ascii="Cambria Math" w:hAnsi="Cambria Math"/>
+          <w:sz w:val="18"/>
+        </w:rPr>
+        <w:t>ID_servisa</w:t>
+      </w:r>
+      <w:proofErr w:type="spellEnd"/>
+      <w:r>
+        <w:rPr>
+          <w:rFonts w:ascii="Cambria Math" w:hAnsi="Cambria Math"/>
+          <w:sz w:val="18"/>
+        </w:rPr>
+        <w:t>})</w:t>
+      </w:r>
+    </w:p>
+    <w:p>
+      <w:pPr>
+        <w:spacing w:after="0" w:line="240" w:lineRule="auto"/>
+        <w:rPr>
+          <w:rFonts w:ascii="Cambria Math" w:hAnsi="Cambria Math"/>
+          <w:sz w:val="18"/>
+        </w:rPr>
+      </w:pPr>
+      <w:proofErr w:type="spellStart"/>
+      <w:r>
+        <w:rPr>
+          <w:rFonts w:ascii="Cambria Math" w:hAnsi="Cambria Math"/>
+          <w:sz w:val="18"/>
+        </w:rPr>
+        <w:t>Servis_mob_</w:t>
+      </w:r>
+      <w:proofErr w:type="gramStart"/>
+      <w:r>
+        <w:rPr>
+          <w:rFonts w:ascii="Cambria Math" w:hAnsi="Cambria Math"/>
+          <w:sz w:val="18"/>
+        </w:rPr>
+        <w:t>tel</w:t>
+      </w:r>
+      <w:proofErr w:type="spellEnd"/>
+      <w:r>
+        <w:rPr>
+          <w:rFonts w:ascii="Cambria Math" w:hAnsi="Cambria Math"/>
+          <w:sz w:val="18"/>
+        </w:rPr>
+        <w:t>(</w:t>
+      </w:r>
+      <w:proofErr w:type="gramEnd"/>
+      <w:r>
+        <w:rPr>
+          <w:rFonts w:ascii="Cambria Math" w:hAnsi="Cambria Math"/>
+          <w:sz w:val="18"/>
+        </w:rPr>
+        <w:t>{</w:t>
+      </w:r>
+      <w:proofErr w:type="spellStart"/>
+      <w:r>
+        <w:rPr>
+          <w:rFonts w:ascii="Cambria Math" w:hAnsi="Cambria Math"/>
+          <w:sz w:val="18"/>
+        </w:rPr>
+        <w:t>ID_servisa</w:t>
+      </w:r>
+      <w:proofErr w:type="spellEnd"/>
+      <w:r>
+        <w:rPr>
+          <w:rFonts w:ascii="Cambria Math" w:hAnsi="Cambria Math"/>
+          <w:sz w:val="18"/>
+        </w:rPr>
+        <w:t>}, {</w:t>
+      </w:r>
+      <w:proofErr w:type="spellStart"/>
+      <w:r>
+        <w:rPr>
+          <w:rFonts w:ascii="Cambria Math" w:hAnsi="Cambria Math"/>
+          <w:sz w:val="18"/>
+        </w:rPr>
+        <w:t>ID_servisa</w:t>
+      </w:r>
+      <w:proofErr w:type="spellEnd"/>
+      <w:r>
+        <w:rPr>
+          <w:rFonts w:ascii="Cambria Math" w:hAnsi="Cambria Math"/>
+          <w:sz w:val="18"/>
+        </w:rPr>
+        <w:t>})</w:t>
+      </w:r>
+    </w:p>
+    <w:p>
+      <w:pPr>
+        <w:spacing w:after="0" w:line="240" w:lineRule="auto"/>
+        <w:rPr>
+          <w:rFonts w:ascii="Cambria Math" w:hAnsi="Cambria Math"/>
+          <w:sz w:val="18"/>
+        </w:rPr>
+      </w:pPr>
+      <w:proofErr w:type="spellStart"/>
+      <w:r>
+        <w:rPr>
+          <w:rFonts w:ascii="Cambria Math" w:hAnsi="Cambria Math"/>
+          <w:sz w:val="18"/>
+        </w:rPr>
+        <w:t>Racunarski_</w:t>
+      </w:r>
+      <w:proofErr w:type="gramStart"/>
+      <w:r>
+        <w:rPr>
+          <w:rFonts w:ascii="Cambria Math" w:hAnsi="Cambria Math"/>
+          <w:sz w:val="18"/>
+        </w:rPr>
+        <w:t>servis</w:t>
+      </w:r>
+      <w:proofErr w:type="spellEnd"/>
+      <w:r>
+        <w:rPr>
+          <w:rFonts w:ascii="Cambria Math" w:hAnsi="Cambria Math"/>
+          <w:sz w:val="18"/>
+        </w:rPr>
+        <w:t>[</w:t>
+      </w:r>
+      <w:proofErr w:type="spellStart"/>
+      <w:proofErr w:type="gramEnd"/>
+      <w:r>
+        <w:rPr>
+          <w:rFonts w:ascii="Cambria Math" w:hAnsi="Cambria Math"/>
+          <w:sz w:val="18"/>
+        </w:rPr>
+        <w:t>ID_servisa</w:t>
+      </w:r>
+      <w:proofErr w:type="spellEnd"/>
+      <w:r>
+        <w:rPr>
+          <w:rFonts w:ascii="Cambria Math" w:hAnsi="Cambria Math"/>
+          <w:sz w:val="18"/>
+        </w:rPr>
+        <w:t xml:space="preserve">] </w:t>
+      </w:r>
+      <w:r>
+        <w:rPr>
+          <w:rFonts w:ascii="Cambria Math" w:hAnsi="Cambria Math" w:cs="Cambria Math"/>
+          <w:sz w:val="18"/>
+        </w:rPr>
+        <w:t>⊆</w:t>
+      </w:r>
+      <w:r>
+        <w:rPr>
+          <w:rFonts w:ascii="Cambria Math" w:hAnsi="Cambria Math" w:cstheme="minorHAnsi"/>
+          <w:sz w:val="18"/>
+        </w:rPr>
+        <w:t xml:space="preserve"> </w:t>
+      </w:r>
+      <w:r>
+        <w:rPr>
+          <w:rFonts w:ascii="Cambria Math" w:hAnsi="Cambria Math"/>
+          <w:sz w:val="18"/>
+        </w:rPr>
+        <w:t xml:space="preserve"> </w:t>
+      </w:r>
+      <w:proofErr w:type="spellStart"/>
+      <w:r>
+        <w:rPr>
+          <w:rFonts w:ascii="Cambria Math" w:hAnsi="Cambria Math"/>
+          <w:sz w:val="18"/>
+        </w:rPr>
+        <w:t>Servis</w:t>
+      </w:r>
+      <w:proofErr w:type="spellEnd"/>
+      <w:r>
+        <w:rPr>
+          <w:rFonts w:ascii="Cambria Math" w:hAnsi="Cambria Math"/>
+          <w:sz w:val="18"/>
+        </w:rPr>
+        <w:t>[</w:t>
+      </w:r>
+      <w:proofErr w:type="spellStart"/>
+      <w:r>
+        <w:rPr>
+          <w:rFonts w:ascii="Cambria Math" w:hAnsi="Cambria Math"/>
+          <w:sz w:val="18"/>
+        </w:rPr>
+        <w:t>ID_servisa</w:t>
+      </w:r>
+      <w:proofErr w:type="spellEnd"/>
+      <w:r>
+        <w:rPr>
+          <w:rFonts w:ascii="Cambria Math" w:hAnsi="Cambria Math"/>
+          <w:sz w:val="18"/>
+        </w:rPr>
+        <w:t>]</w:t>
+      </w:r>
+    </w:p>
+    <w:p>
+      <w:pPr>
+        <w:spacing w:after="0" w:line="240" w:lineRule="auto"/>
+        <w:rPr>
+          <w:rFonts w:ascii="Cambria Math" w:hAnsi="Cambria Math"/>
+          <w:sz w:val="18"/>
+        </w:rPr>
+      </w:pPr>
+      <w:proofErr w:type="spellStart"/>
+      <w:r>
+        <w:rPr>
+          <w:rFonts w:ascii="Cambria Math" w:hAnsi="Cambria Math"/>
+          <w:sz w:val="18"/>
+        </w:rPr>
+        <w:t>Servis_mob_</w:t>
+      </w:r>
+      <w:proofErr w:type="gramStart"/>
+      <w:r>
+        <w:rPr>
+          <w:rFonts w:ascii="Cambria Math" w:hAnsi="Cambria Math"/>
+          <w:sz w:val="18"/>
+        </w:rPr>
+        <w:t>tel</w:t>
+      </w:r>
+      <w:proofErr w:type="spellEnd"/>
+      <w:r>
+        <w:rPr>
+          <w:rFonts w:ascii="Cambria Math" w:hAnsi="Cambria Math"/>
+          <w:sz w:val="18"/>
+        </w:rPr>
+        <w:t>[</w:t>
+      </w:r>
+      <w:proofErr w:type="spellStart"/>
+      <w:proofErr w:type="gramEnd"/>
+      <w:r>
+        <w:rPr>
+          <w:rFonts w:ascii="Cambria Math" w:hAnsi="Cambria Math"/>
+          <w:sz w:val="18"/>
+        </w:rPr>
+        <w:t>ID_servisa</w:t>
+      </w:r>
+      <w:proofErr w:type="spellEnd"/>
+      <w:r>
+        <w:rPr>
+          <w:rFonts w:ascii="Cambria Math" w:hAnsi="Cambria Math"/>
+          <w:sz w:val="18"/>
+        </w:rPr>
+        <w:t xml:space="preserve">] </w:t>
+      </w:r>
+      <w:r>
+        <w:rPr>
+          <w:rFonts w:ascii="Cambria Math" w:hAnsi="Cambria Math" w:cs="Cambria Math"/>
+          <w:sz w:val="18"/>
+        </w:rPr>
+        <w:t>⊆</w:t>
+      </w:r>
+      <w:r>
+        <w:rPr>
+          <w:rFonts w:ascii="Cambria Math" w:hAnsi="Cambria Math" w:cstheme="minorHAnsi"/>
+          <w:sz w:val="18"/>
+        </w:rPr>
+        <w:t xml:space="preserve"> </w:t>
+      </w:r>
+      <w:r>
+        <w:rPr>
+          <w:rFonts w:ascii="Cambria Math" w:hAnsi="Cambria Math"/>
+          <w:sz w:val="18"/>
+        </w:rPr>
+        <w:t xml:space="preserve"> </w:t>
+      </w:r>
+      <w:proofErr w:type="spellStart"/>
+      <w:r>
+        <w:rPr>
+          <w:rFonts w:ascii="Cambria Math" w:hAnsi="Cambria Math"/>
+          <w:sz w:val="18"/>
+        </w:rPr>
+        <w:t>Servis</w:t>
+      </w:r>
+      <w:proofErr w:type="spellEnd"/>
+      <w:r>
+        <w:rPr>
+          <w:rFonts w:ascii="Cambria Math" w:hAnsi="Cambria Math"/>
+          <w:sz w:val="18"/>
+        </w:rPr>
+        <w:t>[</w:t>
+      </w:r>
+      <w:proofErr w:type="spellStart"/>
+      <w:r>
+        <w:rPr>
+          <w:rFonts w:ascii="Cambria Math" w:hAnsi="Cambria Math"/>
+          <w:sz w:val="18"/>
+        </w:rPr>
+        <w:t>ID_servisa</w:t>
+      </w:r>
+      <w:proofErr w:type="spellEnd"/>
+      <w:r>
+        <w:rPr>
+          <w:rFonts w:ascii="Cambria Math" w:hAnsi="Cambria Math"/>
+          <w:sz w:val="18"/>
+        </w:rPr>
+        <w:t>]</w:t>
+      </w:r>
+    </w:p>
+    <w:p>
+      <w:pPr>
+        <w:spacing w:after="0" w:line="240" w:lineRule="auto"/>
+        <w:rPr>
+          <w:rFonts w:ascii="Cambria Math" w:hAnsi="Cambria Math"/>
+          <w:sz w:val="18"/>
+        </w:rPr>
+      </w:pPr>
+      <w:proofErr w:type="spellStart"/>
+      <w:proofErr w:type="gramStart"/>
+      <w:r>
+        <w:rPr>
+          <w:rFonts w:ascii="Cambria Math" w:hAnsi="Cambria Math"/>
+          <w:sz w:val="18"/>
+        </w:rPr>
+        <w:t>Servis</w:t>
+      </w:r>
+      <w:proofErr w:type="spellEnd"/>
+      <w:r>
+        <w:rPr>
+          <w:rFonts w:ascii="Cambria Math" w:hAnsi="Cambria Math"/>
+          <w:sz w:val="18"/>
+        </w:rPr>
+        <w:t>[</w:t>
+      </w:r>
+      <w:proofErr w:type="spellStart"/>
+      <w:proofErr w:type="gramEnd"/>
+      <w:r>
+        <w:rPr>
+          <w:rFonts w:ascii="Cambria Math" w:hAnsi="Cambria Math"/>
+          <w:sz w:val="18"/>
+        </w:rPr>
+        <w:t>ID_servisa</w:t>
+      </w:r>
+      <w:proofErr w:type="spellEnd"/>
+      <w:r>
+        <w:rPr>
+          <w:rFonts w:ascii="Cambria Math" w:hAnsi="Cambria Math"/>
+          <w:sz w:val="18"/>
+        </w:rPr>
+        <w:t xml:space="preserve">] </w:t>
+      </w:r>
+      <w:r>
+        <w:rPr>
+          <w:rFonts w:ascii="Cambria Math" w:hAnsi="Cambria Math" w:cs="Cambria Math"/>
+          <w:sz w:val="18"/>
+        </w:rPr>
+        <w:t>⊆</w:t>
+      </w:r>
+      <w:r>
+        <w:rPr>
+          <w:rFonts w:ascii="Cambria Math" w:hAnsi="Cambria Math" w:cstheme="minorHAnsi"/>
+          <w:sz w:val="18"/>
+        </w:rPr>
+        <w:t xml:space="preserve"> </w:t>
+      </w:r>
+      <w:proofErr w:type="spellStart"/>
+      <w:r>
+        <w:rPr>
+          <w:rFonts w:ascii="Cambria Math" w:hAnsi="Cambria Math"/>
+          <w:sz w:val="18"/>
+        </w:rPr>
+        <w:t>Racunarski_servis</w:t>
+      </w:r>
+      <w:proofErr w:type="spellEnd"/>
+      <w:r>
+        <w:rPr>
+          <w:rFonts w:ascii="Cambria Math" w:hAnsi="Cambria Math"/>
+          <w:sz w:val="18"/>
+        </w:rPr>
+        <w:t>[</w:t>
+      </w:r>
+      <w:proofErr w:type="spellStart"/>
+      <w:r>
+        <w:rPr>
+          <w:rFonts w:ascii="Cambria Math" w:hAnsi="Cambria Math"/>
+          <w:sz w:val="18"/>
+        </w:rPr>
+        <w:t>ID_servisa</w:t>
+      </w:r>
+      <w:proofErr w:type="spellEnd"/>
+      <w:r>
+        <w:rPr>
+          <w:rFonts w:ascii="Cambria Math" w:hAnsi="Cambria Math"/>
+          <w:sz w:val="18"/>
+        </w:rPr>
+        <w:t xml:space="preserve">] U </w:t>
+      </w:r>
+      <w:proofErr w:type="spellStart"/>
+      <w:r>
+        <w:rPr>
+          <w:rFonts w:ascii="Cambria Math" w:hAnsi="Cambria Math"/>
+          <w:sz w:val="18"/>
+        </w:rPr>
+        <w:t>Servis_mob_tel</w:t>
+      </w:r>
+      <w:proofErr w:type="spellEnd"/>
+      <w:r>
+        <w:rPr>
+          <w:rFonts w:ascii="Cambria Math" w:hAnsi="Cambria Math"/>
+          <w:sz w:val="18"/>
+        </w:rPr>
+        <w:t>[</w:t>
+      </w:r>
+      <w:proofErr w:type="spellStart"/>
+      <w:r>
+        <w:rPr>
+          <w:rFonts w:ascii="Cambria Math" w:hAnsi="Cambria Math"/>
+          <w:sz w:val="18"/>
+        </w:rPr>
+        <w:t>ID_servisa</w:t>
+      </w:r>
+      <w:proofErr w:type="spellEnd"/>
+      <w:r>
+        <w:rPr>
+          <w:rFonts w:ascii="Cambria Math" w:hAnsi="Cambria Math"/>
+          <w:sz w:val="18"/>
+        </w:rPr>
+        <w:t>]</w:t>
+      </w:r>
+    </w:p>
+    <w:p>
+      <w:pPr>
+        <w:spacing w:after="0" w:line="240" w:lineRule="auto"/>
+        <w:rPr>
+          <w:rFonts w:ascii="Cambria Math" w:hAnsi="Cambria Math" w:cs="Cambria Math"/>
+          <w:sz w:val="18"/>
+        </w:rPr>
+      </w:pPr>
+      <w:proofErr w:type="spellStart"/>
+      <w:r>
+        <w:rPr>
+          <w:rFonts w:ascii="Cambria Math" w:hAnsi="Cambria Math"/>
+          <w:sz w:val="18"/>
+        </w:rPr>
+        <w:t>Racunarski_</w:t>
+      </w:r>
+      <w:proofErr w:type="gramStart"/>
+      <w:r>
+        <w:rPr>
+          <w:rFonts w:ascii="Cambria Math" w:hAnsi="Cambria Math"/>
+          <w:sz w:val="18"/>
+        </w:rPr>
+        <w:t>servis</w:t>
+      </w:r>
+      <w:proofErr w:type="spellEnd"/>
+      <w:r>
+        <w:rPr>
+          <w:rFonts w:ascii="Cambria Math" w:hAnsi="Cambria Math"/>
+          <w:sz w:val="18"/>
+        </w:rPr>
+        <w:t>[</w:t>
+      </w:r>
+      <w:proofErr w:type="spellStart"/>
+      <w:proofErr w:type="gramEnd"/>
+      <w:r>
+        <w:rPr>
+          <w:rFonts w:ascii="Cambria Math" w:hAnsi="Cambria Math"/>
+          <w:sz w:val="18"/>
+        </w:rPr>
+        <w:t>ID_servisa</w:t>
+      </w:r>
+      <w:proofErr w:type="spellEnd"/>
+      <w:r>
+        <w:rPr>
+          <w:rFonts w:ascii="Cambria Math" w:hAnsi="Cambria Math"/>
+          <w:sz w:val="18"/>
+        </w:rPr>
+        <w:t xml:space="preserve">] </w:t>
+      </w:r>
+      <w:r>
+        <w:rPr>
+          <w:rFonts w:ascii="Calibri" w:hAnsi="Calibri" w:cs="Calibri"/>
+          <w:sz w:val="18"/>
+        </w:rPr>
+        <w:t>ꓵ</w:t>
+      </w:r>
+      <w:r>
+        <w:rPr>
+          <w:rFonts w:ascii="Cambria Math" w:hAnsi="Cambria Math" w:cstheme="minorHAnsi"/>
+          <w:sz w:val="18"/>
+        </w:rPr>
+        <w:t xml:space="preserve"> </w:t>
+      </w:r>
+      <w:proofErr w:type="spellStart"/>
+      <w:r>
+        <w:rPr>
+          <w:rFonts w:ascii="Cambria Math" w:hAnsi="Cambria Math" w:cstheme="minorHAnsi"/>
+          <w:sz w:val="18"/>
+        </w:rPr>
+        <w:t>Se</w:t>
+      </w:r>
+      <w:r>
+        <w:rPr>
+          <w:rFonts w:ascii="Cambria Math" w:hAnsi="Cambria Math" w:cstheme="minorHAnsi"/>
+          <w:sz w:val="18"/>
+        </w:rPr>
+        <w:t>rvis_mob_tel</w:t>
+      </w:r>
+      <w:proofErr w:type="spellEnd"/>
+      <w:r>
+        <w:rPr>
+          <w:rFonts w:ascii="Cambria Math" w:hAnsi="Cambria Math" w:cstheme="minorHAnsi"/>
+          <w:sz w:val="18"/>
+        </w:rPr>
+        <w:t>[</w:t>
+      </w:r>
+      <w:proofErr w:type="spellStart"/>
+      <w:r>
+        <w:rPr>
+          <w:rFonts w:ascii="Cambria Math" w:hAnsi="Cambria Math" w:cstheme="minorHAnsi"/>
+          <w:sz w:val="18"/>
+        </w:rPr>
+        <w:t>ID_servisa</w:t>
+      </w:r>
+      <w:proofErr w:type="spellEnd"/>
+      <w:r>
+        <w:rPr>
+          <w:rFonts w:ascii="Cambria Math" w:hAnsi="Cambria Math" w:cstheme="minorHAnsi"/>
+          <w:sz w:val="18"/>
+        </w:rPr>
+        <w:t xml:space="preserve">] = </w:t>
+      </w:r>
+      <w:r>
+        <w:rPr>
+          <w:rFonts w:ascii="Cambria Math" w:hAnsi="Cambria Math" w:cs="Cambria Math"/>
+          <w:sz w:val="18"/>
+        </w:rPr>
+        <w:t>∅</w:t>
+      </w:r>
+    </w:p>
+    <w:p>
+      <w:pPr>
+        <w:spacing w:after="0" w:line="240" w:lineRule="auto"/>
+        <w:rPr>
+          <w:rFonts w:ascii="Cambria Math" w:hAnsi="Cambria Math"/>
+          <w:sz w:val="18"/>
+        </w:rPr>
+      </w:pPr>
+    </w:p>
+    <w:p>
+      <w:pPr>
+        <w:spacing w:after="0" w:line="240" w:lineRule="auto"/>
+        <w:rPr>
+          <w:rFonts w:ascii="Cambria Math" w:hAnsi="Cambria Math"/>
+          <w:sz w:val="18"/>
+        </w:rPr>
+      </w:pPr>
+      <w:proofErr w:type="spellStart"/>
+      <w:proofErr w:type="gramStart"/>
+      <w:r>
+        <w:rPr>
+          <w:rFonts w:ascii="Cambria Math" w:hAnsi="Cambria Math"/>
+          <w:sz w:val="18"/>
+        </w:rPr>
+        <w:t>Donosi</w:t>
+      </w:r>
+      <w:proofErr w:type="spellEnd"/>
+      <w:r>
+        <w:rPr>
+          <w:rFonts w:ascii="Cambria Math" w:hAnsi="Cambria Math"/>
+          <w:sz w:val="18"/>
+        </w:rPr>
+        <w:t>(</w:t>
+      </w:r>
+      <w:proofErr w:type="gramEnd"/>
+      <w:r>
+        <w:rPr>
+          <w:rFonts w:ascii="Cambria Math" w:hAnsi="Cambria Math"/>
+          <w:sz w:val="18"/>
+        </w:rPr>
+        <w:t>{</w:t>
+      </w:r>
+      <w:proofErr w:type="spellStart"/>
+      <w:r>
+        <w:rPr>
+          <w:rFonts w:ascii="Cambria Math" w:hAnsi="Cambria Math"/>
+          <w:sz w:val="18"/>
+        </w:rPr>
+        <w:t>JMBG_vl</w:t>
+      </w:r>
+      <w:proofErr w:type="spellEnd"/>
+      <w:r>
+        <w:rPr>
+          <w:rFonts w:ascii="Cambria Math" w:hAnsi="Cambria Math"/>
+          <w:sz w:val="18"/>
+        </w:rPr>
+        <w:t xml:space="preserve">, </w:t>
+      </w:r>
+      <w:proofErr w:type="spellStart"/>
+      <w:r>
+        <w:rPr>
+          <w:rFonts w:ascii="Cambria Math" w:hAnsi="Cambria Math"/>
+          <w:sz w:val="18"/>
+        </w:rPr>
+        <w:t>ID_racunara</w:t>
+      </w:r>
+      <w:proofErr w:type="spellEnd"/>
+      <w:r>
+        <w:rPr>
+          <w:rFonts w:ascii="Cambria Math" w:hAnsi="Cambria Math"/>
+          <w:sz w:val="18"/>
+        </w:rPr>
+        <w:t xml:space="preserve">, </w:t>
+      </w:r>
+      <w:proofErr w:type="spellStart"/>
+      <w:r>
+        <w:rPr>
+          <w:rFonts w:ascii="Cambria Math" w:hAnsi="Cambria Math"/>
+          <w:sz w:val="18"/>
+        </w:rPr>
+        <w:t>ID_servisa</w:t>
+      </w:r>
+      <w:proofErr w:type="spellEnd"/>
+      <w:r>
+        <w:rPr>
+          <w:rFonts w:ascii="Cambria Math" w:hAnsi="Cambria Math"/>
+          <w:sz w:val="18"/>
+        </w:rPr>
+        <w:t xml:space="preserve">}, { </w:t>
+      </w:r>
+      <w:proofErr w:type="spellStart"/>
+      <w:r>
+        <w:rPr>
+          <w:rFonts w:ascii="Cambria Math" w:hAnsi="Cambria Math"/>
+          <w:sz w:val="18"/>
+        </w:rPr>
+        <w:t>JMBG_vl</w:t>
+      </w:r>
+      <w:proofErr w:type="spellEnd"/>
+      <w:r>
+        <w:rPr>
+          <w:rFonts w:ascii="Cambria Math" w:hAnsi="Cambria Math"/>
+          <w:sz w:val="18"/>
+        </w:rPr>
+        <w:t xml:space="preserve"> + </w:t>
+      </w:r>
+      <w:proofErr w:type="spellStart"/>
+      <w:r>
+        <w:rPr>
+          <w:rFonts w:ascii="Cambria Math" w:hAnsi="Cambria Math"/>
+          <w:sz w:val="18"/>
+        </w:rPr>
+        <w:t>ID_racunara</w:t>
+      </w:r>
+      <w:proofErr w:type="spellEnd"/>
+      <w:r>
+        <w:rPr>
+          <w:rFonts w:ascii="Cambria Math" w:hAnsi="Cambria Math"/>
+          <w:sz w:val="18"/>
+        </w:rPr>
+        <w:t xml:space="preserve"> + </w:t>
+      </w:r>
+      <w:proofErr w:type="spellStart"/>
+      <w:r>
+        <w:rPr>
+          <w:rFonts w:ascii="Cambria Math" w:hAnsi="Cambria Math"/>
+          <w:sz w:val="18"/>
+        </w:rPr>
+        <w:t>ID_servisa</w:t>
+      </w:r>
+      <w:proofErr w:type="spellEnd"/>
+      <w:r>
+        <w:rPr>
+          <w:rFonts w:ascii="Cambria Math" w:hAnsi="Cambria Math"/>
+          <w:sz w:val="18"/>
+        </w:rPr>
+        <w:t>})</w:t>
+      </w:r>
+    </w:p>
+    <w:p>
+      <w:pPr>
+        <w:spacing w:after="0" w:line="240" w:lineRule="auto"/>
+        <w:rPr>
+          <w:rFonts w:ascii="Cambria Math" w:hAnsi="Cambria Math"/>
+          <w:sz w:val="18"/>
+        </w:rPr>
+      </w:pPr>
+      <w:proofErr w:type="spellStart"/>
+      <w:proofErr w:type="gramStart"/>
+      <w:r>
+        <w:rPr>
+          <w:rFonts w:ascii="Cambria Math" w:hAnsi="Cambria Math"/>
+          <w:sz w:val="18"/>
+        </w:rPr>
+        <w:t>Donosi</w:t>
+      </w:r>
+      <w:proofErr w:type="spellEnd"/>
+      <w:r>
+        <w:rPr>
+          <w:rFonts w:ascii="Cambria Math" w:hAnsi="Cambria Math"/>
+          <w:sz w:val="18"/>
+        </w:rPr>
+        <w:t>[</w:t>
+      </w:r>
+      <w:proofErr w:type="spellStart"/>
+      <w:proofErr w:type="gramEnd"/>
+      <w:r>
+        <w:rPr>
+          <w:rFonts w:ascii="Cambria Math" w:hAnsi="Cambria Math"/>
+          <w:sz w:val="18"/>
+        </w:rPr>
+        <w:t>JMBG_vl</w:t>
+      </w:r>
+      <w:proofErr w:type="spellEnd"/>
+      <w:r>
+        <w:rPr>
+          <w:rFonts w:ascii="Cambria Math" w:hAnsi="Cambria Math"/>
+          <w:sz w:val="18"/>
+        </w:rPr>
+        <w:t xml:space="preserve"> + </w:t>
+      </w:r>
+      <w:proofErr w:type="spellStart"/>
+      <w:r>
+        <w:rPr>
+          <w:rFonts w:ascii="Cambria Math" w:hAnsi="Cambria Math"/>
+          <w:sz w:val="18"/>
+        </w:rPr>
+        <w:t>ID_racunara</w:t>
+      </w:r>
+      <w:proofErr w:type="spellEnd"/>
+      <w:r>
+        <w:rPr>
+          <w:rFonts w:ascii="Cambria Math" w:hAnsi="Cambria Math"/>
+          <w:sz w:val="18"/>
+        </w:rPr>
+        <w:t xml:space="preserve">] </w:t>
+      </w:r>
+      <w:r>
+        <w:rPr>
+          <w:rFonts w:ascii="Cambria Math" w:hAnsi="Cambria Math" w:cs="Cambria Math"/>
+          <w:sz w:val="18"/>
+        </w:rPr>
+        <w:t>⊆</w:t>
+      </w:r>
+      <w:r>
+        <w:rPr>
+          <w:rFonts w:ascii="Cambria Math" w:hAnsi="Cambria Math"/>
+          <w:sz w:val="18"/>
+        </w:rPr>
+        <w:t xml:space="preserve"> </w:t>
+      </w:r>
+      <w:proofErr w:type="spellStart"/>
+      <w:r>
+        <w:rPr>
+          <w:rFonts w:ascii="Cambria Math" w:hAnsi="Cambria Math"/>
+          <w:sz w:val="18"/>
+        </w:rPr>
+        <w:t>Posjeduje</w:t>
+      </w:r>
+      <w:proofErr w:type="spellEnd"/>
+      <w:r>
+        <w:rPr>
+          <w:rFonts w:ascii="Cambria Math" w:hAnsi="Cambria Math"/>
+          <w:sz w:val="18"/>
+        </w:rPr>
+        <w:t>[</w:t>
+      </w:r>
+      <w:proofErr w:type="spellStart"/>
+      <w:r>
+        <w:rPr>
+          <w:rFonts w:ascii="Cambria Math" w:hAnsi="Cambria Math"/>
+          <w:sz w:val="18"/>
+        </w:rPr>
+        <w:t>JMBG_vl</w:t>
+      </w:r>
+      <w:proofErr w:type="spellEnd"/>
+      <w:r>
+        <w:rPr>
+          <w:rFonts w:ascii="Cambria Math" w:hAnsi="Cambria Math"/>
+          <w:sz w:val="18"/>
+        </w:rPr>
+        <w:t xml:space="preserve"> + </w:t>
+      </w:r>
+      <w:proofErr w:type="spellStart"/>
+      <w:r>
+        <w:rPr>
+          <w:rFonts w:ascii="Cambria Math" w:hAnsi="Cambria Math"/>
+          <w:sz w:val="18"/>
+        </w:rPr>
+        <w:t>ID_racunara</w:t>
+      </w:r>
+      <w:proofErr w:type="spellEnd"/>
+      <w:r>
+        <w:rPr>
+          <w:rFonts w:ascii="Cambria Math" w:hAnsi="Cambria Math"/>
+          <w:sz w:val="18"/>
+        </w:rPr>
+        <w:t>]</w:t>
+      </w:r>
+    </w:p>
+    <w:p>
+      <w:pPr>
+        <w:spacing w:after="0" w:line="240" w:lineRule="auto"/>
+        <w:rPr>
+          <w:rFonts w:ascii="Cambria Math" w:hAnsi="Cambria Math"/>
+          <w:sz w:val="18"/>
+        </w:rPr>
+      </w:pPr>
+      <w:proofErr w:type="spellStart"/>
+      <w:proofErr w:type="gramStart"/>
+      <w:r>
+        <w:rPr>
+          <w:rFonts w:ascii="Cambria Math" w:hAnsi="Cambria Math"/>
+          <w:sz w:val="18"/>
+        </w:rPr>
+        <w:t>Donosi</w:t>
+      </w:r>
+      <w:proofErr w:type="spellEnd"/>
+      <w:r>
+        <w:rPr>
+          <w:rFonts w:ascii="Cambria Math" w:hAnsi="Cambria Math"/>
+          <w:sz w:val="18"/>
+        </w:rPr>
+        <w:t>[</w:t>
+      </w:r>
+      <w:proofErr w:type="spellStart"/>
+      <w:proofErr w:type="gramEnd"/>
+      <w:r>
+        <w:rPr>
+          <w:rFonts w:ascii="Cambria Math" w:hAnsi="Cambria Math"/>
+          <w:sz w:val="18"/>
+        </w:rPr>
+        <w:t>ID_servisa</w:t>
+      </w:r>
+      <w:proofErr w:type="spellEnd"/>
+      <w:r>
+        <w:rPr>
+          <w:rFonts w:ascii="Cambria Math" w:hAnsi="Cambria Math"/>
+          <w:sz w:val="18"/>
+        </w:rPr>
+        <w:t xml:space="preserve">] </w:t>
+      </w:r>
+      <w:r>
+        <w:rPr>
+          <w:rFonts w:ascii="Cambria Math" w:hAnsi="Cambria Math" w:cs="Cambria Math"/>
+          <w:sz w:val="18"/>
+        </w:rPr>
+        <w:t>⊆</w:t>
+      </w:r>
+      <w:r>
+        <w:rPr>
+          <w:rFonts w:ascii="Cambria Math" w:hAnsi="Cambria Math"/>
+          <w:sz w:val="18"/>
+        </w:rPr>
+        <w:t xml:space="preserve"> </w:t>
+      </w:r>
+      <w:proofErr w:type="spellStart"/>
+      <w:r>
+        <w:rPr>
+          <w:rFonts w:ascii="Cambria Math" w:hAnsi="Cambria Math"/>
+          <w:sz w:val="18"/>
+        </w:rPr>
+        <w:t>Racunarski_servis</w:t>
+      </w:r>
+      <w:proofErr w:type="spellEnd"/>
+      <w:r>
+        <w:rPr>
+          <w:rFonts w:ascii="Cambria Math" w:hAnsi="Cambria Math"/>
+          <w:sz w:val="18"/>
+        </w:rPr>
+        <w:t>[</w:t>
+      </w:r>
+      <w:proofErr w:type="spellStart"/>
+      <w:r>
+        <w:rPr>
+          <w:rFonts w:ascii="Cambria Math" w:hAnsi="Cambria Math"/>
+          <w:sz w:val="18"/>
+        </w:rPr>
+        <w:t>ID_servisa</w:t>
+      </w:r>
+      <w:proofErr w:type="spellEnd"/>
+      <w:r>
+        <w:rPr>
+          <w:rFonts w:ascii="Cambria Math" w:hAnsi="Cambria Math"/>
+          <w:sz w:val="18"/>
+        </w:rPr>
+        <w:t>]</w:t>
+      </w:r>
+    </w:p>
+    <w:p>
+      <w:pPr>
+        <w:spacing w:after="0" w:line="240" w:lineRule="auto"/>
+        <w:rPr>
+          <w:rFonts w:ascii="Cambria Math" w:hAnsi="Cambria Math" w:cs="Cambria Math"/>
+          <w:sz w:val="18"/>
+        </w:rPr>
+      </w:pPr>
+    </w:p>
+    <w:p>
+      <w:pPr>
+        <w:spacing w:after="0" w:line="240" w:lineRule="auto"/>
+        <w:rPr>
+          <w:rFonts w:ascii="Cambria Math" w:hAnsi="Cambria Math" w:cstheme="minorHAnsi"/>
+          <w:sz w:val="18"/>
+        </w:rPr>
+      </w:pPr>
+      <w:proofErr w:type="spellStart"/>
+      <w:r>
+        <w:rPr>
+          <w:rFonts w:ascii="Cambria Math" w:hAnsi="Cambria Math" w:cstheme="minorHAnsi"/>
+          <w:sz w:val="18"/>
+        </w:rPr>
+        <w:t>Serviser_</w:t>
+      </w:r>
+      <w:proofErr w:type="gramStart"/>
+      <w:r>
+        <w:rPr>
+          <w:rFonts w:ascii="Cambria Math" w:hAnsi="Cambria Math" w:cstheme="minorHAnsi"/>
+          <w:sz w:val="18"/>
+        </w:rPr>
+        <w:t>racunara</w:t>
+      </w:r>
+      <w:proofErr w:type="spellEnd"/>
+      <w:r>
+        <w:rPr>
+          <w:rFonts w:ascii="Cambria Math" w:hAnsi="Cambria Math" w:cstheme="minorHAnsi"/>
+          <w:sz w:val="18"/>
+        </w:rPr>
+        <w:t>(</w:t>
+      </w:r>
+      <w:proofErr w:type="gramEnd"/>
+      <w:r>
+        <w:rPr>
+          <w:rFonts w:ascii="Cambria Math" w:hAnsi="Cambria Math" w:cstheme="minorHAnsi"/>
+          <w:sz w:val="18"/>
+        </w:rPr>
+        <w:t xml:space="preserve">{JMBG_s, </w:t>
+      </w:r>
+      <w:proofErr w:type="spellStart"/>
+      <w:r>
+        <w:rPr>
+          <w:rFonts w:ascii="Cambria Math" w:hAnsi="Cambria Math" w:cstheme="minorHAnsi"/>
+          <w:sz w:val="18"/>
+        </w:rPr>
+        <w:t>Ime_s</w:t>
+      </w:r>
+      <w:proofErr w:type="spellEnd"/>
+      <w:r>
+        <w:rPr>
+          <w:rFonts w:ascii="Cambria Math" w:hAnsi="Cambria Math" w:cstheme="minorHAnsi"/>
+          <w:sz w:val="18"/>
+        </w:rPr>
+        <w:t xml:space="preserve">, </w:t>
+      </w:r>
+      <w:proofErr w:type="spellStart"/>
+      <w:r>
+        <w:rPr>
+          <w:rFonts w:ascii="Cambria Math" w:hAnsi="Cambria Math" w:cstheme="minorHAnsi"/>
+          <w:sz w:val="18"/>
+        </w:rPr>
+        <w:t>Prezime_s</w:t>
+      </w:r>
+      <w:proofErr w:type="spellEnd"/>
+      <w:r>
+        <w:rPr>
+          <w:rFonts w:ascii="Cambria Math" w:hAnsi="Cambria Math" w:cstheme="minorHAnsi"/>
+          <w:sz w:val="18"/>
+        </w:rPr>
+        <w:t xml:space="preserve">, </w:t>
+      </w:r>
+      <w:proofErr w:type="spellStart"/>
+      <w:r>
+        <w:rPr>
+          <w:rFonts w:ascii="Cambria Math" w:hAnsi="Cambria Math" w:cstheme="minorHAnsi"/>
+          <w:sz w:val="18"/>
+        </w:rPr>
+        <w:t>Dat_rodjenja_s</w:t>
+      </w:r>
+      <w:proofErr w:type="spellEnd"/>
+      <w:r>
+        <w:rPr>
+          <w:rFonts w:ascii="Cambria Math" w:hAnsi="Cambria Math" w:cstheme="minorHAnsi"/>
+          <w:sz w:val="18"/>
+        </w:rPr>
+        <w:t>}, {JMBG_s})</w:t>
+      </w:r>
+    </w:p>
+    <w:p>
+      <w:pPr>
+        <w:spacing w:after="0" w:line="240" w:lineRule="auto"/>
+        <w:rPr>
+          <w:rFonts w:ascii="Cambria Math" w:hAnsi="Cambria Math"/>
+          <w:sz w:val="18"/>
+        </w:rPr>
+      </w:pPr>
+    </w:p>
+    <w:p>
+      <w:pPr>
+        <w:spacing w:after="0" w:line="240" w:lineRule="auto"/>
+        <w:rPr>
+          <w:rFonts w:ascii="Cambria Math" w:hAnsi="Cambria Math"/>
+          <w:sz w:val="18"/>
+        </w:rPr>
+      </w:pPr>
+      <w:proofErr w:type="spellStart"/>
+      <w:proofErr w:type="gramStart"/>
+      <w:r>
+        <w:rPr>
+          <w:rFonts w:ascii="Cambria Math" w:hAnsi="Cambria Math"/>
+          <w:sz w:val="18"/>
+        </w:rPr>
+        <w:t>Radi</w:t>
+      </w:r>
+      <w:proofErr w:type="spellEnd"/>
+      <w:r>
+        <w:rPr>
+          <w:rFonts w:ascii="Cambria Math" w:hAnsi="Cambria Math"/>
+          <w:sz w:val="18"/>
+        </w:rPr>
+        <w:t>(</w:t>
+      </w:r>
+      <w:proofErr w:type="gramEnd"/>
+      <w:r>
+        <w:rPr>
+          <w:rFonts w:ascii="Cambria Math" w:hAnsi="Cambria Math"/>
+          <w:sz w:val="18"/>
+        </w:rPr>
+        <w:t>{</w:t>
+      </w:r>
+      <w:proofErr w:type="spellStart"/>
+      <w:r>
+        <w:rPr>
+          <w:rFonts w:ascii="Cambria Math" w:hAnsi="Cambria Math"/>
+          <w:sz w:val="18"/>
+        </w:rPr>
+        <w:t>ID_servisa</w:t>
+      </w:r>
+      <w:proofErr w:type="spellEnd"/>
+      <w:r>
+        <w:rPr>
+          <w:rFonts w:ascii="Cambria Math" w:hAnsi="Cambria Math"/>
+          <w:sz w:val="18"/>
+        </w:rPr>
+        <w:t>, JMBG_s}, {</w:t>
+      </w:r>
+      <w:proofErr w:type="spellStart"/>
+      <w:r>
+        <w:rPr>
+          <w:rFonts w:ascii="Cambria Math" w:hAnsi="Cambria Math"/>
+          <w:sz w:val="18"/>
+        </w:rPr>
+        <w:t>ID_servisa</w:t>
+      </w:r>
+      <w:proofErr w:type="spellEnd"/>
+      <w:r>
+        <w:rPr>
+          <w:rFonts w:ascii="Cambria Math" w:hAnsi="Cambria Math"/>
+          <w:sz w:val="18"/>
+        </w:rPr>
+        <w:t xml:space="preserve"> + JMBG_s})</w:t>
+      </w:r>
+    </w:p>
+    <w:p>
+      <w:pPr>
+        <w:spacing w:after="0" w:line="240" w:lineRule="auto"/>
+        <w:rPr>
+          <w:rFonts w:ascii="Cambria Math" w:hAnsi="Cambria Math"/>
+          <w:sz w:val="18"/>
+        </w:rPr>
+      </w:pPr>
+      <w:proofErr w:type="spellStart"/>
+      <w:proofErr w:type="gramStart"/>
+      <w:r>
+        <w:rPr>
+          <w:rFonts w:ascii="Cambria Math" w:hAnsi="Cambria Math"/>
+          <w:sz w:val="18"/>
+        </w:rPr>
+        <w:t>Radi</w:t>
+      </w:r>
+      <w:proofErr w:type="spellEnd"/>
+      <w:r>
+        <w:rPr>
+          <w:rFonts w:ascii="Cambria Math" w:hAnsi="Cambria Math"/>
+          <w:sz w:val="18"/>
+        </w:rPr>
+        <w:t>[</w:t>
+      </w:r>
+      <w:proofErr w:type="spellStart"/>
+      <w:proofErr w:type="gramEnd"/>
+      <w:r>
+        <w:rPr>
+          <w:rFonts w:ascii="Cambria Math" w:hAnsi="Cambria Math"/>
+          <w:sz w:val="18"/>
+        </w:rPr>
+        <w:t>ID_servisa</w:t>
+      </w:r>
+      <w:proofErr w:type="spellEnd"/>
+      <w:r>
+        <w:rPr>
+          <w:rFonts w:ascii="Cambria Math" w:hAnsi="Cambria Math"/>
+          <w:sz w:val="18"/>
+        </w:rPr>
+        <w:t xml:space="preserve">] </w:t>
+      </w:r>
+      <w:r>
+        <w:rPr>
+          <w:rFonts w:ascii="Cambria Math" w:hAnsi="Cambria Math" w:cs="Cambria Math"/>
+          <w:sz w:val="18"/>
+        </w:rPr>
+        <w:t>⊆</w:t>
+      </w:r>
+      <w:r>
+        <w:rPr>
+          <w:rFonts w:ascii="Cambria Math" w:hAnsi="Cambria Math"/>
+          <w:sz w:val="18"/>
+        </w:rPr>
+        <w:t xml:space="preserve"> </w:t>
+      </w:r>
+      <w:proofErr w:type="spellStart"/>
+      <w:r>
+        <w:rPr>
+          <w:rFonts w:ascii="Cambria Math" w:hAnsi="Cambria Math"/>
+          <w:sz w:val="18"/>
+        </w:rPr>
+        <w:t>Racunarski_servis</w:t>
+      </w:r>
+      <w:proofErr w:type="spellEnd"/>
+      <w:r>
+        <w:rPr>
+          <w:rFonts w:ascii="Cambria Math" w:hAnsi="Cambria Math"/>
+          <w:sz w:val="18"/>
+        </w:rPr>
+        <w:t>[</w:t>
+      </w:r>
+      <w:proofErr w:type="spellStart"/>
+      <w:r>
+        <w:rPr>
+          <w:rFonts w:ascii="Cambria Math" w:hAnsi="Cambria Math"/>
+          <w:sz w:val="18"/>
+        </w:rPr>
+        <w:t>ID_servisa</w:t>
+      </w:r>
+      <w:proofErr w:type="spellEnd"/>
+      <w:r>
+        <w:rPr>
+          <w:rFonts w:ascii="Cambria Math" w:hAnsi="Cambria Math"/>
+          <w:sz w:val="18"/>
+        </w:rPr>
+        <w:t>]</w:t>
+      </w:r>
+    </w:p>
+    <w:p>
+      <w:pPr>
+        <w:spacing w:after="0" w:line="240" w:lineRule="auto"/>
+        <w:rPr>
+          <w:rFonts w:ascii="Cambria Math" w:hAnsi="Cambria Math"/>
+          <w:sz w:val="18"/>
+        </w:rPr>
+      </w:pPr>
+      <w:proofErr w:type="spellStart"/>
+      <w:proofErr w:type="gramStart"/>
+      <w:r>
+        <w:rPr>
+          <w:rFonts w:ascii="Cambria Math" w:hAnsi="Cambria Math"/>
+          <w:sz w:val="18"/>
+        </w:rPr>
+        <w:t>Radi</w:t>
+      </w:r>
+      <w:proofErr w:type="spellEnd"/>
+      <w:r>
+        <w:rPr>
+          <w:rFonts w:ascii="Cambria Math" w:hAnsi="Cambria Math"/>
+          <w:sz w:val="18"/>
+        </w:rPr>
+        <w:t>[</w:t>
+      </w:r>
+      <w:proofErr w:type="gramEnd"/>
+      <w:r>
+        <w:rPr>
+          <w:rFonts w:ascii="Cambria Math" w:hAnsi="Cambria Math"/>
+          <w:sz w:val="18"/>
+        </w:rPr>
+        <w:t xml:space="preserve">JMBG_s] </w:t>
+      </w:r>
+      <w:r>
+        <w:rPr>
+          <w:rFonts w:ascii="Cambria Math" w:hAnsi="Cambria Math" w:cs="Cambria Math"/>
+          <w:sz w:val="18"/>
+        </w:rPr>
+        <w:t>⊆</w:t>
+      </w:r>
+      <w:r>
+        <w:rPr>
+          <w:rFonts w:ascii="Cambria Math" w:hAnsi="Cambria Math"/>
+          <w:sz w:val="18"/>
+        </w:rPr>
+        <w:t xml:space="preserve"> </w:t>
+      </w:r>
+      <w:proofErr w:type="spellStart"/>
+      <w:r>
+        <w:rPr>
+          <w:rFonts w:ascii="Cambria Math" w:hAnsi="Cambria Math"/>
+          <w:sz w:val="18"/>
+        </w:rPr>
+        <w:t>Serviser_racunara</w:t>
+      </w:r>
+      <w:proofErr w:type="spellEnd"/>
+      <w:r>
+        <w:rPr>
+          <w:rFonts w:ascii="Cambria Math" w:hAnsi="Cambria Math"/>
+          <w:sz w:val="18"/>
+        </w:rPr>
+        <w:t>[JMBG_s]</w:t>
+      </w:r>
+    </w:p>
+    <w:p>
+      <w:pPr>
+        <w:spacing w:after="0" w:line="240" w:lineRule="auto"/>
+        <w:rPr>
+          <w:rFonts w:ascii="Cambria Math" w:hAnsi="Cambria Math" w:cs="Cambria Math"/>
+          <w:sz w:val="18"/>
+        </w:rPr>
+      </w:pPr>
       <w:bookmarkStart w:id="2" w:name="_GoBack"/>
-      <w:proofErr w:type="spellStart"/>
-      <w:proofErr w:type="gramStart"/>
-      <w:r>
-        <w:rPr>
-          <w:rFonts w:ascii="Cambria Math" w:hAnsi="Cambria Math"/>
-          <w:sz w:val="18"/>
-        </w:rPr>
-        <w:t>Servis</w:t>
-      </w:r>
-      <w:proofErr w:type="spellEnd"/>
-      <w:r>
-        <w:rPr>
-          <w:rFonts w:ascii="Cambria Math" w:hAnsi="Cambria Math"/>
-          <w:sz w:val="18"/>
-        </w:rPr>
-        <w:t>(</w:t>
-      </w:r>
-      <w:proofErr w:type="gramEnd"/>
-      <w:r>
-        <w:rPr>
-          <w:rFonts w:ascii="Cambria Math" w:hAnsi="Cambria Math"/>
-          <w:sz w:val="18"/>
-        </w:rPr>
-        <w:t>{</w:t>
-      </w:r>
-      <w:proofErr w:type="spellStart"/>
-      <w:r>
-        <w:rPr>
-          <w:rFonts w:ascii="Cambria Math" w:hAnsi="Cambria Math"/>
-          <w:sz w:val="18"/>
-        </w:rPr>
-        <w:t>ID_servisa</w:t>
-      </w:r>
-      <w:proofErr w:type="spellEnd"/>
-      <w:r>
-        <w:rPr>
-          <w:rFonts w:ascii="Cambria Math" w:hAnsi="Cambria Math"/>
-          <w:sz w:val="18"/>
-        </w:rPr>
-        <w:t xml:space="preserve">, </w:t>
-      </w:r>
-      <w:proofErr w:type="spellStart"/>
-      <w:r>
-        <w:rPr>
-          <w:rFonts w:ascii="Cambria Math" w:hAnsi="Cambria Math"/>
-          <w:sz w:val="18"/>
-        </w:rPr>
-        <w:t>Naziv_serv</w:t>
-      </w:r>
-      <w:proofErr w:type="spellEnd"/>
-      <w:r>
-        <w:rPr>
-          <w:rFonts w:ascii="Cambria Math" w:hAnsi="Cambria Math"/>
-          <w:sz w:val="18"/>
-        </w:rPr>
-        <w:t xml:space="preserve">, </w:t>
-      </w:r>
-      <w:proofErr w:type="spellStart"/>
-      <w:r>
-        <w:rPr>
-          <w:rFonts w:ascii="Cambria Math" w:hAnsi="Cambria Math"/>
-          <w:sz w:val="18"/>
-        </w:rPr>
-        <w:t>Tip_serv</w:t>
-      </w:r>
-      <w:proofErr w:type="spellEnd"/>
-      <w:r>
-        <w:rPr>
-          <w:rFonts w:ascii="Cambria Math" w:hAnsi="Cambria Math"/>
-          <w:sz w:val="18"/>
-        </w:rPr>
-        <w:t xml:space="preserve">, </w:t>
-      </w:r>
-      <w:proofErr w:type="spellStart"/>
-      <w:r>
-        <w:rPr>
-          <w:rFonts w:ascii="Cambria Math" w:hAnsi="Cambria Math"/>
-          <w:sz w:val="18"/>
-        </w:rPr>
-        <w:t>Br_tel_serv</w:t>
-      </w:r>
-      <w:proofErr w:type="spellEnd"/>
-      <w:r>
-        <w:rPr>
-          <w:rFonts w:ascii="Cambria Math" w:hAnsi="Cambria Math"/>
-          <w:sz w:val="18"/>
-        </w:rPr>
-        <w:t xml:space="preserve">, </w:t>
-      </w:r>
-      <w:proofErr w:type="spellStart"/>
-      <w:r>
-        <w:rPr>
-          <w:rFonts w:ascii="Cambria Math" w:hAnsi="Cambria Math"/>
-          <w:sz w:val="18"/>
-        </w:rPr>
-        <w:t>Adresa_serv</w:t>
-      </w:r>
-      <w:proofErr w:type="spellEnd"/>
-      <w:r>
-        <w:rPr>
-          <w:rFonts w:ascii="Cambria Math" w:hAnsi="Cambria Math"/>
-          <w:sz w:val="18"/>
-        </w:rPr>
-        <w:t>}, {</w:t>
-      </w:r>
-      <w:proofErr w:type="spellStart"/>
-      <w:r>
-        <w:rPr>
-          <w:rFonts w:ascii="Cambria Math" w:hAnsi="Cambria Math"/>
-          <w:sz w:val="18"/>
-        </w:rPr>
-        <w:t>ID_servisa</w:t>
-      </w:r>
-      <w:proofErr w:type="spellEnd"/>
-      <w:r>
-        <w:rPr>
-          <w:rFonts w:ascii="Cambria Math" w:hAnsi="Cambria Math"/>
-          <w:sz w:val="18"/>
-        </w:rPr>
-        <w:t>})</w:t>
-      </w:r>
-    </w:p>
-    <w:p>
-      <w:pPr>
-        <w:spacing w:after="0" w:line="240" w:lineRule="auto"/>
-        <w:rPr>
-          <w:rFonts w:ascii="Cambria Math" w:hAnsi="Cambria Math"/>
-          <w:sz w:val="18"/>
-        </w:rPr>
-      </w:pPr>
-    </w:p>
-    <w:p>
-      <w:pPr>
-        <w:spacing w:after="0" w:line="240" w:lineRule="auto"/>
-        <w:rPr>
-          <w:rFonts w:ascii="Cambria Math" w:hAnsi="Cambria Math"/>
-          <w:sz w:val="18"/>
-        </w:rPr>
-      </w:pPr>
-      <w:proofErr w:type="spellStart"/>
-      <w:r>
-        <w:rPr>
-          <w:rFonts w:ascii="Cambria Math" w:hAnsi="Cambria Math"/>
-          <w:sz w:val="18"/>
-        </w:rPr>
-        <w:t>Racunarski_</w:t>
-      </w:r>
-      <w:proofErr w:type="gramStart"/>
-      <w:r>
-        <w:rPr>
-          <w:rFonts w:ascii="Cambria Math" w:hAnsi="Cambria Math"/>
-          <w:sz w:val="18"/>
-        </w:rPr>
-        <w:t>servis</w:t>
-      </w:r>
-      <w:proofErr w:type="spellEnd"/>
-      <w:r>
-        <w:rPr>
-          <w:rFonts w:ascii="Cambria Math" w:hAnsi="Cambria Math"/>
-          <w:sz w:val="18"/>
-        </w:rPr>
-        <w:t>(</w:t>
-      </w:r>
-      <w:proofErr w:type="gramEnd"/>
-      <w:r>
-        <w:rPr>
-          <w:rFonts w:ascii="Cambria Math" w:hAnsi="Cambria Math"/>
-          <w:sz w:val="18"/>
-        </w:rPr>
-        <w:t>{</w:t>
-      </w:r>
-      <w:proofErr w:type="spellStart"/>
-      <w:r>
-        <w:rPr>
-          <w:rFonts w:ascii="Cambria Math" w:hAnsi="Cambria Math"/>
-          <w:sz w:val="18"/>
-        </w:rPr>
-        <w:t>ID_servisa</w:t>
-      </w:r>
-      <w:proofErr w:type="spellEnd"/>
-      <w:r>
-        <w:rPr>
-          <w:rFonts w:ascii="Cambria Math" w:hAnsi="Cambria Math"/>
-          <w:sz w:val="18"/>
-        </w:rPr>
-        <w:t xml:space="preserve"> </w:t>
-      </w:r>
-      <w:r>
-        <w:rPr>
-          <w:rFonts w:ascii="Cambria Math" w:hAnsi="Cambria Math"/>
-          <w:sz w:val="18"/>
-        </w:rPr>
-        <w:t>}, {</w:t>
-      </w:r>
-      <w:proofErr w:type="spellStart"/>
-      <w:r>
-        <w:rPr>
-          <w:rFonts w:ascii="Cambria Math" w:hAnsi="Cambria Math"/>
-          <w:sz w:val="18"/>
-        </w:rPr>
-        <w:t>ID_servisa</w:t>
-      </w:r>
-      <w:proofErr w:type="spellEnd"/>
-      <w:r>
-        <w:rPr>
-          <w:rFonts w:ascii="Cambria Math" w:hAnsi="Cambria Math"/>
-          <w:sz w:val="18"/>
-        </w:rPr>
-        <w:t>})</w:t>
-      </w:r>
-    </w:p>
-    <w:p>
-      <w:pPr>
-        <w:spacing w:after="0" w:line="240" w:lineRule="auto"/>
-        <w:rPr>
-          <w:rFonts w:ascii="Cambria Math" w:hAnsi="Cambria Math"/>
-          <w:sz w:val="18"/>
-        </w:rPr>
-      </w:pPr>
-      <w:proofErr w:type="spellStart"/>
-      <w:r>
-        <w:rPr>
-          <w:rFonts w:ascii="Cambria Math" w:hAnsi="Cambria Math"/>
-          <w:sz w:val="18"/>
-        </w:rPr>
-        <w:t>Servis_mob_</w:t>
-      </w:r>
-      <w:proofErr w:type="gramStart"/>
-      <w:r>
-        <w:rPr>
-          <w:rFonts w:ascii="Cambria Math" w:hAnsi="Cambria Math"/>
-          <w:sz w:val="18"/>
-        </w:rPr>
-        <w:t>tel</w:t>
-      </w:r>
-      <w:proofErr w:type="spellEnd"/>
-      <w:r>
-        <w:rPr>
-          <w:rFonts w:ascii="Cambria Math" w:hAnsi="Cambria Math"/>
-          <w:sz w:val="18"/>
-        </w:rPr>
-        <w:t>(</w:t>
-      </w:r>
-      <w:proofErr w:type="gramEnd"/>
-      <w:r>
-        <w:rPr>
-          <w:rFonts w:ascii="Cambria Math" w:hAnsi="Cambria Math"/>
-          <w:sz w:val="18"/>
-        </w:rPr>
-        <w:t>{</w:t>
-      </w:r>
-      <w:proofErr w:type="spellStart"/>
-      <w:r>
-        <w:rPr>
-          <w:rFonts w:ascii="Cambria Math" w:hAnsi="Cambria Math"/>
-          <w:sz w:val="18"/>
-        </w:rPr>
-        <w:t>ID_servisa</w:t>
-      </w:r>
-      <w:proofErr w:type="spellEnd"/>
-      <w:r>
-        <w:rPr>
-          <w:rFonts w:ascii="Cambria Math" w:hAnsi="Cambria Math"/>
-          <w:sz w:val="18"/>
-        </w:rPr>
-        <w:t>}, {</w:t>
-      </w:r>
-      <w:proofErr w:type="spellStart"/>
-      <w:r>
-        <w:rPr>
-          <w:rFonts w:ascii="Cambria Math" w:hAnsi="Cambria Math"/>
-          <w:sz w:val="18"/>
-        </w:rPr>
-        <w:t>ID_servisa</w:t>
-      </w:r>
-      <w:proofErr w:type="spellEnd"/>
-      <w:r>
-        <w:rPr>
-          <w:rFonts w:ascii="Cambria Math" w:hAnsi="Cambria Math"/>
-          <w:sz w:val="18"/>
-        </w:rPr>
-        <w:t>})</w:t>
-      </w:r>
-    </w:p>
-    <w:p>
-      <w:pPr>
-        <w:spacing w:after="0" w:line="240" w:lineRule="auto"/>
-        <w:rPr>
-          <w:rFonts w:ascii="Cambria Math" w:hAnsi="Cambria Math"/>
-          <w:sz w:val="18"/>
-        </w:rPr>
-      </w:pPr>
-      <w:proofErr w:type="spellStart"/>
-      <w:r>
-        <w:rPr>
-          <w:rFonts w:ascii="Cambria Math" w:hAnsi="Cambria Math"/>
-          <w:sz w:val="18"/>
-        </w:rPr>
-        <w:t>Racunarski_</w:t>
-      </w:r>
-      <w:proofErr w:type="gramStart"/>
-      <w:r>
-        <w:rPr>
-          <w:rFonts w:ascii="Cambria Math" w:hAnsi="Cambria Math"/>
-          <w:sz w:val="18"/>
-        </w:rPr>
-        <w:t>servis</w:t>
-      </w:r>
-      <w:proofErr w:type="spellEnd"/>
-      <w:r>
-        <w:rPr>
-          <w:rFonts w:ascii="Cambria Math" w:hAnsi="Cambria Math"/>
-          <w:sz w:val="18"/>
-        </w:rPr>
-        <w:t>[</w:t>
-      </w:r>
-      <w:proofErr w:type="spellStart"/>
-      <w:proofErr w:type="gramEnd"/>
-      <w:r>
-        <w:rPr>
-          <w:rFonts w:ascii="Cambria Math" w:hAnsi="Cambria Math"/>
-          <w:sz w:val="18"/>
-        </w:rPr>
-        <w:t>ID_servisa</w:t>
-      </w:r>
-      <w:proofErr w:type="spellEnd"/>
-      <w:r>
-        <w:rPr>
-          <w:rFonts w:ascii="Cambria Math" w:hAnsi="Cambria Math"/>
-          <w:sz w:val="18"/>
-        </w:rPr>
-        <w:t xml:space="preserve">] </w:t>
-      </w:r>
-      <w:r>
-        <w:rPr>
-          <w:rFonts w:ascii="Cambria Math" w:hAnsi="Cambria Math" w:cs="Cambria Math"/>
-          <w:sz w:val="18"/>
-        </w:rPr>
-        <w:t>⊆</w:t>
-      </w:r>
-      <w:r>
-        <w:rPr>
-          <w:rFonts w:ascii="Cambria Math" w:hAnsi="Cambria Math" w:cstheme="minorHAnsi"/>
-          <w:sz w:val="18"/>
-        </w:rPr>
-        <w:t xml:space="preserve"> </w:t>
-      </w:r>
-      <w:r>
-        <w:rPr>
-          <w:rFonts w:ascii="Cambria Math" w:hAnsi="Cambria Math"/>
-          <w:sz w:val="18"/>
-        </w:rPr>
-        <w:t xml:space="preserve"> </w:t>
-      </w:r>
-      <w:proofErr w:type="spellStart"/>
-      <w:r>
-        <w:rPr>
-          <w:rFonts w:ascii="Cambria Math" w:hAnsi="Cambria Math"/>
-          <w:sz w:val="18"/>
-        </w:rPr>
-        <w:t>Servis</w:t>
-      </w:r>
-      <w:proofErr w:type="spellEnd"/>
-      <w:r>
-        <w:rPr>
-          <w:rFonts w:ascii="Cambria Math" w:hAnsi="Cambria Math"/>
-          <w:sz w:val="18"/>
-        </w:rPr>
-        <w:t>[</w:t>
-      </w:r>
-      <w:proofErr w:type="spellStart"/>
-      <w:r>
-        <w:rPr>
-          <w:rFonts w:ascii="Cambria Math" w:hAnsi="Cambria Math"/>
-          <w:sz w:val="18"/>
-        </w:rPr>
-        <w:t>ID_servisa</w:t>
-      </w:r>
-      <w:proofErr w:type="spellEnd"/>
-      <w:r>
-        <w:rPr>
-          <w:rFonts w:ascii="Cambria Math" w:hAnsi="Cambria Math"/>
-          <w:sz w:val="18"/>
-        </w:rPr>
-        <w:t>]</w:t>
-      </w:r>
-    </w:p>
-    <w:p>
-      <w:pPr>
-        <w:spacing w:after="0" w:line="240" w:lineRule="auto"/>
-        <w:rPr>
-          <w:rFonts w:ascii="Cambria Math" w:hAnsi="Cambria Math"/>
-          <w:sz w:val="18"/>
-        </w:rPr>
-      </w:pPr>
-      <w:proofErr w:type="spellStart"/>
-      <w:r>
-        <w:rPr>
-          <w:rFonts w:ascii="Cambria Math" w:hAnsi="Cambria Math"/>
-          <w:sz w:val="18"/>
-        </w:rPr>
-        <w:t>Servis_mob_</w:t>
-      </w:r>
-      <w:proofErr w:type="gramStart"/>
-      <w:r>
-        <w:rPr>
-          <w:rFonts w:ascii="Cambria Math" w:hAnsi="Cambria Math"/>
-          <w:sz w:val="18"/>
-        </w:rPr>
-        <w:t>tel</w:t>
-      </w:r>
-      <w:proofErr w:type="spellEnd"/>
-      <w:r>
-        <w:rPr>
-          <w:rFonts w:ascii="Cambria Math" w:hAnsi="Cambria Math"/>
-          <w:sz w:val="18"/>
-        </w:rPr>
-        <w:t>[</w:t>
-      </w:r>
-      <w:proofErr w:type="spellStart"/>
-      <w:proofErr w:type="gramEnd"/>
-      <w:r>
-        <w:rPr>
-          <w:rFonts w:ascii="Cambria Math" w:hAnsi="Cambria Math"/>
-          <w:sz w:val="18"/>
-        </w:rPr>
-        <w:t>ID_servisa</w:t>
-      </w:r>
-      <w:proofErr w:type="spellEnd"/>
-      <w:r>
-        <w:rPr>
-          <w:rFonts w:ascii="Cambria Math" w:hAnsi="Cambria Math"/>
-          <w:sz w:val="18"/>
-        </w:rPr>
-        <w:t xml:space="preserve">] </w:t>
-      </w:r>
-      <w:r>
-        <w:rPr>
-          <w:rFonts w:ascii="Cambria Math" w:hAnsi="Cambria Math" w:cs="Cambria Math"/>
-          <w:sz w:val="18"/>
-        </w:rPr>
-        <w:t>⊆</w:t>
-      </w:r>
-      <w:r>
-        <w:rPr>
-          <w:rFonts w:ascii="Cambria Math" w:hAnsi="Cambria Math" w:cstheme="minorHAnsi"/>
-          <w:sz w:val="18"/>
-        </w:rPr>
-        <w:t xml:space="preserve"> </w:t>
-      </w:r>
-      <w:r>
-        <w:rPr>
-          <w:rFonts w:ascii="Cambria Math" w:hAnsi="Cambria Math"/>
-          <w:sz w:val="18"/>
-        </w:rPr>
-        <w:t xml:space="preserve"> </w:t>
-      </w:r>
-      <w:proofErr w:type="spellStart"/>
-      <w:r>
-        <w:rPr>
-          <w:rFonts w:ascii="Cambria Math" w:hAnsi="Cambria Math"/>
-          <w:sz w:val="18"/>
-        </w:rPr>
-        <w:t>Servis</w:t>
-      </w:r>
-      <w:proofErr w:type="spellEnd"/>
-      <w:r>
-        <w:rPr>
-          <w:rFonts w:ascii="Cambria Math" w:hAnsi="Cambria Math"/>
-          <w:sz w:val="18"/>
-        </w:rPr>
-        <w:t>[</w:t>
-      </w:r>
-      <w:proofErr w:type="spellStart"/>
-      <w:r>
-        <w:rPr>
-          <w:rFonts w:ascii="Cambria Math" w:hAnsi="Cambria Math"/>
-          <w:sz w:val="18"/>
-        </w:rPr>
-        <w:t>ID_servisa</w:t>
-      </w:r>
-      <w:proofErr w:type="spellEnd"/>
-      <w:r>
-        <w:rPr>
-          <w:rFonts w:ascii="Cambria Math" w:hAnsi="Cambria Math"/>
-          <w:sz w:val="18"/>
-        </w:rPr>
-        <w:t>]</w:t>
-      </w:r>
-    </w:p>
-    <w:p>
-      <w:pPr>
-        <w:spacing w:after="0" w:line="240" w:lineRule="auto"/>
-        <w:rPr>
-          <w:rFonts w:ascii="Cambria Math" w:hAnsi="Cambria Math"/>
-          <w:sz w:val="18"/>
-        </w:rPr>
-      </w:pPr>
-      <w:proofErr w:type="spellStart"/>
-      <w:proofErr w:type="gramStart"/>
-      <w:r>
-        <w:rPr>
-          <w:rFonts w:ascii="Cambria Math" w:hAnsi="Cambria Math"/>
-          <w:sz w:val="18"/>
-        </w:rPr>
-        <w:t>Servis</w:t>
-      </w:r>
-      <w:proofErr w:type="spellEnd"/>
-      <w:r>
-        <w:rPr>
-          <w:rFonts w:ascii="Cambria Math" w:hAnsi="Cambria Math"/>
-          <w:sz w:val="18"/>
-        </w:rPr>
-        <w:t>[</w:t>
-      </w:r>
-      <w:proofErr w:type="spellStart"/>
-      <w:proofErr w:type="gramEnd"/>
-      <w:r>
-        <w:rPr>
-          <w:rFonts w:ascii="Cambria Math" w:hAnsi="Cambria Math"/>
-          <w:sz w:val="18"/>
-        </w:rPr>
-        <w:t>ID_servisa</w:t>
-      </w:r>
-      <w:proofErr w:type="spellEnd"/>
-      <w:r>
-        <w:rPr>
-          <w:rFonts w:ascii="Cambria Math" w:hAnsi="Cambria Math"/>
-          <w:sz w:val="18"/>
-        </w:rPr>
-        <w:t xml:space="preserve">] </w:t>
-      </w:r>
-      <w:r>
-        <w:rPr>
-          <w:rFonts w:ascii="Cambria Math" w:hAnsi="Cambria Math" w:cs="Cambria Math"/>
-          <w:sz w:val="18"/>
-        </w:rPr>
-        <w:t>⊆</w:t>
-      </w:r>
-      <w:r>
-        <w:rPr>
-          <w:rFonts w:ascii="Cambria Math" w:hAnsi="Cambria Math" w:cstheme="minorHAnsi"/>
-          <w:sz w:val="18"/>
-        </w:rPr>
-        <w:t xml:space="preserve"> </w:t>
-      </w:r>
-      <w:proofErr w:type="spellStart"/>
-      <w:r>
-        <w:rPr>
-          <w:rFonts w:ascii="Cambria Math" w:hAnsi="Cambria Math"/>
-          <w:sz w:val="18"/>
-        </w:rPr>
-        <w:t>Racunarski_servis</w:t>
-      </w:r>
-      <w:proofErr w:type="spellEnd"/>
-      <w:r>
-        <w:rPr>
-          <w:rFonts w:ascii="Cambria Math" w:hAnsi="Cambria Math"/>
-          <w:sz w:val="18"/>
-        </w:rPr>
-        <w:t>[</w:t>
-      </w:r>
-      <w:proofErr w:type="spellStart"/>
-      <w:r>
-        <w:rPr>
-          <w:rFonts w:ascii="Cambria Math" w:hAnsi="Cambria Math"/>
-          <w:sz w:val="18"/>
-        </w:rPr>
-        <w:t>ID_servisa</w:t>
-      </w:r>
-      <w:proofErr w:type="spellEnd"/>
-      <w:r>
-        <w:rPr>
-          <w:rFonts w:ascii="Cambria Math" w:hAnsi="Cambria Math"/>
-          <w:sz w:val="18"/>
-        </w:rPr>
-        <w:t xml:space="preserve">] U </w:t>
-      </w:r>
-      <w:proofErr w:type="spellStart"/>
-      <w:r>
-        <w:rPr>
-          <w:rFonts w:ascii="Cambria Math" w:hAnsi="Cambria Math"/>
-          <w:sz w:val="18"/>
-        </w:rPr>
-        <w:t>Servis_mob_tel</w:t>
-      </w:r>
-      <w:proofErr w:type="spellEnd"/>
-      <w:r>
-        <w:rPr>
-          <w:rFonts w:ascii="Cambria Math" w:hAnsi="Cambria Math"/>
-          <w:sz w:val="18"/>
-        </w:rPr>
-        <w:t>[</w:t>
-      </w:r>
-      <w:proofErr w:type="spellStart"/>
-      <w:r>
-        <w:rPr>
-          <w:rFonts w:ascii="Cambria Math" w:hAnsi="Cambria Math"/>
-          <w:sz w:val="18"/>
-        </w:rPr>
-        <w:t>ID_servisa</w:t>
-      </w:r>
-      <w:proofErr w:type="spellEnd"/>
-      <w:r>
-        <w:rPr>
-          <w:rFonts w:ascii="Cambria Math" w:hAnsi="Cambria Math"/>
-          <w:sz w:val="18"/>
-        </w:rPr>
-        <w:t>]</w:t>
-      </w:r>
-    </w:p>
-    <w:p>
-      <w:pPr>
-        <w:spacing w:after="0" w:line="240" w:lineRule="auto"/>
-        <w:rPr>
-          <w:rFonts w:ascii="Cambria Math" w:hAnsi="Cambria Math" w:cs="Cambria Math"/>
-          <w:sz w:val="18"/>
-        </w:rPr>
-      </w:pPr>
-      <w:proofErr w:type="spellStart"/>
-      <w:r>
-        <w:rPr>
-          <w:rFonts w:ascii="Cambria Math" w:hAnsi="Cambria Math"/>
-          <w:sz w:val="18"/>
-        </w:rPr>
-        <w:t>Racunarski_</w:t>
-      </w:r>
-      <w:proofErr w:type="gramStart"/>
-      <w:r>
-        <w:rPr>
-          <w:rFonts w:ascii="Cambria Math" w:hAnsi="Cambria Math"/>
-          <w:sz w:val="18"/>
-        </w:rPr>
-        <w:t>servis</w:t>
-      </w:r>
-      <w:proofErr w:type="spellEnd"/>
-      <w:r>
-        <w:rPr>
-          <w:rFonts w:ascii="Cambria Math" w:hAnsi="Cambria Math"/>
-          <w:sz w:val="18"/>
-        </w:rPr>
-        <w:t>[</w:t>
-      </w:r>
-      <w:proofErr w:type="spellStart"/>
-      <w:proofErr w:type="gramEnd"/>
-      <w:r>
-        <w:rPr>
-          <w:rFonts w:ascii="Cambria Math" w:hAnsi="Cambria Math"/>
-          <w:sz w:val="18"/>
-        </w:rPr>
-        <w:t>ID_servisa</w:t>
-      </w:r>
-      <w:proofErr w:type="spellEnd"/>
-      <w:r>
-        <w:rPr>
-          <w:rFonts w:ascii="Cambria Math" w:hAnsi="Cambria Math"/>
-          <w:sz w:val="18"/>
-        </w:rPr>
-        <w:t xml:space="preserve">] </w:t>
-      </w:r>
-      <w:r>
-        <w:rPr>
-          <w:rFonts w:ascii="Calibri" w:hAnsi="Calibri" w:cs="Calibri"/>
-          <w:sz w:val="18"/>
-        </w:rPr>
-        <w:t>ꓵ</w:t>
-      </w:r>
-      <w:r>
-        <w:rPr>
-          <w:rFonts w:ascii="Cambria Math" w:hAnsi="Cambria Math" w:cstheme="minorHAnsi"/>
-          <w:sz w:val="18"/>
-        </w:rPr>
-        <w:t xml:space="preserve"> </w:t>
-      </w:r>
-      <w:proofErr w:type="spellStart"/>
-      <w:r>
-        <w:rPr>
-          <w:rFonts w:ascii="Cambria Math" w:hAnsi="Cambria Math" w:cstheme="minorHAnsi"/>
-          <w:sz w:val="18"/>
-        </w:rPr>
-        <w:t>Se</w:t>
-      </w:r>
-      <w:r>
-        <w:rPr>
-          <w:rFonts w:ascii="Cambria Math" w:hAnsi="Cambria Math" w:cstheme="minorHAnsi"/>
-          <w:sz w:val="18"/>
-        </w:rPr>
-        <w:t>rvis_mob_tel</w:t>
-      </w:r>
-      <w:proofErr w:type="spellEnd"/>
-      <w:r>
-        <w:rPr>
-          <w:rFonts w:ascii="Cambria Math" w:hAnsi="Cambria Math" w:cstheme="minorHAnsi"/>
-          <w:sz w:val="18"/>
-        </w:rPr>
-        <w:t>[</w:t>
-      </w:r>
-      <w:proofErr w:type="spellStart"/>
-      <w:r>
-        <w:rPr>
-          <w:rFonts w:ascii="Cambria Math" w:hAnsi="Cambria Math" w:cstheme="minorHAnsi"/>
-          <w:sz w:val="18"/>
-        </w:rPr>
-        <w:t>ID_servisa</w:t>
-      </w:r>
-      <w:proofErr w:type="spellEnd"/>
-      <w:r>
-        <w:rPr>
-          <w:rFonts w:ascii="Cambria Math" w:hAnsi="Cambria Math" w:cstheme="minorHAnsi"/>
-          <w:sz w:val="18"/>
-        </w:rPr>
-        <w:t xml:space="preserve">] = </w:t>
-      </w:r>
-      <w:r>
-        <w:rPr>
-          <w:rFonts w:ascii="Cambria Math" w:hAnsi="Cambria Math" w:cs="Cambria Math"/>
-          <w:sz w:val="18"/>
-        </w:rPr>
-        <w:t>∅</w:t>
-      </w:r>
-    </w:p>
-    <w:bookmarkEnd w:id="2"/>
-    <w:p>
-      <w:pPr>
-        <w:spacing w:after="0" w:line="240" w:lineRule="auto"/>
-        <w:rPr>
-          <w:rFonts w:ascii="Cambria Math" w:hAnsi="Cambria Math"/>
-          <w:sz w:val="18"/>
-        </w:rPr>
-      </w:pPr>
-    </w:p>
-    <w:p>
-      <w:pPr>
-        <w:spacing w:after="0" w:line="240" w:lineRule="auto"/>
-        <w:rPr>
-          <w:rFonts w:ascii="Cambria Math" w:hAnsi="Cambria Math"/>
-          <w:sz w:val="18"/>
-        </w:rPr>
-      </w:pPr>
-      <w:proofErr w:type="spellStart"/>
-      <w:proofErr w:type="gramStart"/>
-      <w:r>
-        <w:rPr>
-          <w:rFonts w:ascii="Cambria Math" w:hAnsi="Cambria Math"/>
-          <w:sz w:val="18"/>
-        </w:rPr>
-        <w:t>Donosi</w:t>
-      </w:r>
-      <w:proofErr w:type="spellEnd"/>
-      <w:r>
-        <w:rPr>
-          <w:rFonts w:ascii="Cambria Math" w:hAnsi="Cambria Math"/>
-          <w:sz w:val="18"/>
-        </w:rPr>
-        <w:t>(</w:t>
-      </w:r>
-      <w:proofErr w:type="gramEnd"/>
-      <w:r>
-        <w:rPr>
-          <w:rFonts w:ascii="Cambria Math" w:hAnsi="Cambria Math"/>
-          <w:sz w:val="18"/>
-        </w:rPr>
-        <w:t>{</w:t>
-      </w:r>
-      <w:proofErr w:type="spellStart"/>
-      <w:r>
-        <w:rPr>
-          <w:rFonts w:ascii="Cambria Math" w:hAnsi="Cambria Math"/>
-          <w:sz w:val="18"/>
-        </w:rPr>
-        <w:t>JMBG_vl</w:t>
-      </w:r>
-      <w:proofErr w:type="spellEnd"/>
-      <w:r>
-        <w:rPr>
-          <w:rFonts w:ascii="Cambria Math" w:hAnsi="Cambria Math"/>
-          <w:sz w:val="18"/>
-        </w:rPr>
-        <w:t xml:space="preserve">, </w:t>
-      </w:r>
-      <w:proofErr w:type="spellStart"/>
-      <w:r>
-        <w:rPr>
-          <w:rFonts w:ascii="Cambria Math" w:hAnsi="Cambria Math"/>
-          <w:sz w:val="18"/>
-        </w:rPr>
-        <w:t>ID_racunara</w:t>
-      </w:r>
-      <w:proofErr w:type="spellEnd"/>
-      <w:r>
-        <w:rPr>
-          <w:rFonts w:ascii="Cambria Math" w:hAnsi="Cambria Math"/>
-          <w:sz w:val="18"/>
-        </w:rPr>
-        <w:t xml:space="preserve">, </w:t>
-      </w:r>
-      <w:proofErr w:type="spellStart"/>
-      <w:r>
-        <w:rPr>
-          <w:rFonts w:ascii="Cambria Math" w:hAnsi="Cambria Math"/>
-          <w:sz w:val="18"/>
-        </w:rPr>
-        <w:t>ID_servisa</w:t>
-      </w:r>
-      <w:proofErr w:type="spellEnd"/>
-      <w:r>
-        <w:rPr>
-          <w:rFonts w:ascii="Cambria Math" w:hAnsi="Cambria Math"/>
-          <w:sz w:val="18"/>
-        </w:rPr>
-        <w:t xml:space="preserve">}, { </w:t>
-      </w:r>
-      <w:proofErr w:type="spellStart"/>
-      <w:r>
-        <w:rPr>
-          <w:rFonts w:ascii="Cambria Math" w:hAnsi="Cambria Math"/>
-          <w:sz w:val="18"/>
-        </w:rPr>
-        <w:t>JMBG_vl</w:t>
-      </w:r>
-      <w:proofErr w:type="spellEnd"/>
-      <w:r>
-        <w:rPr>
-          <w:rFonts w:ascii="Cambria Math" w:hAnsi="Cambria Math"/>
-          <w:sz w:val="18"/>
-        </w:rPr>
-        <w:t xml:space="preserve"> + </w:t>
-      </w:r>
-      <w:proofErr w:type="spellStart"/>
-      <w:r>
-        <w:rPr>
-          <w:rFonts w:ascii="Cambria Math" w:hAnsi="Cambria Math"/>
-          <w:sz w:val="18"/>
-        </w:rPr>
-        <w:t>ID_racunara</w:t>
-      </w:r>
-      <w:proofErr w:type="spellEnd"/>
-      <w:r>
-        <w:rPr>
-          <w:rFonts w:ascii="Cambria Math" w:hAnsi="Cambria Math"/>
-          <w:sz w:val="18"/>
-        </w:rPr>
-        <w:t xml:space="preserve"> + </w:t>
-      </w:r>
-      <w:proofErr w:type="spellStart"/>
-      <w:r>
-        <w:rPr>
-          <w:rFonts w:ascii="Cambria Math" w:hAnsi="Cambria Math"/>
-          <w:sz w:val="18"/>
-        </w:rPr>
-        <w:t>ID_servisa</w:t>
-      </w:r>
-      <w:proofErr w:type="spellEnd"/>
-      <w:r>
-        <w:rPr>
-          <w:rFonts w:ascii="Cambria Math" w:hAnsi="Cambria Math"/>
-          <w:sz w:val="18"/>
-        </w:rPr>
-        <w:t>})</w:t>
-      </w:r>
-    </w:p>
-    <w:p>
-      <w:pPr>
-        <w:spacing w:after="0" w:line="240" w:lineRule="auto"/>
-        <w:rPr>
-          <w:rFonts w:ascii="Cambria Math" w:hAnsi="Cambria Math"/>
-          <w:sz w:val="18"/>
-        </w:rPr>
-      </w:pPr>
-      <w:proofErr w:type="spellStart"/>
-      <w:proofErr w:type="gramStart"/>
-      <w:r>
-        <w:rPr>
-          <w:rFonts w:ascii="Cambria Math" w:hAnsi="Cambria Math"/>
-          <w:sz w:val="18"/>
-        </w:rPr>
-        <w:t>Donosi</w:t>
-      </w:r>
-      <w:proofErr w:type="spellEnd"/>
-      <w:r>
-        <w:rPr>
-          <w:rFonts w:ascii="Cambria Math" w:hAnsi="Cambria Math"/>
-          <w:sz w:val="18"/>
-        </w:rPr>
-        <w:t>[</w:t>
-      </w:r>
-      <w:proofErr w:type="spellStart"/>
-      <w:proofErr w:type="gramEnd"/>
-      <w:r>
-        <w:rPr>
-          <w:rFonts w:ascii="Cambria Math" w:hAnsi="Cambria Math"/>
-          <w:sz w:val="18"/>
-        </w:rPr>
-        <w:t>JMBG_vl</w:t>
-      </w:r>
-      <w:proofErr w:type="spellEnd"/>
-      <w:r>
-        <w:rPr>
-          <w:rFonts w:ascii="Cambria Math" w:hAnsi="Cambria Math"/>
-          <w:sz w:val="18"/>
-        </w:rPr>
-        <w:t xml:space="preserve"> + </w:t>
-      </w:r>
-      <w:proofErr w:type="spellStart"/>
-      <w:r>
-        <w:rPr>
-          <w:rFonts w:ascii="Cambria Math" w:hAnsi="Cambria Math"/>
-          <w:sz w:val="18"/>
-        </w:rPr>
-        <w:t>ID_racunara</w:t>
-      </w:r>
-      <w:proofErr w:type="spellEnd"/>
-      <w:r>
-        <w:rPr>
-          <w:rFonts w:ascii="Cambria Math" w:hAnsi="Cambria Math"/>
-          <w:sz w:val="18"/>
-        </w:rPr>
-        <w:t xml:space="preserve">] </w:t>
-      </w:r>
-      <w:r>
-        <w:rPr>
-          <w:rFonts w:ascii="Cambria Math" w:hAnsi="Cambria Math" w:cs="Cambria Math"/>
-          <w:sz w:val="18"/>
-        </w:rPr>
-        <w:t>⊆</w:t>
-      </w:r>
-      <w:r>
-        <w:rPr>
-          <w:rFonts w:ascii="Cambria Math" w:hAnsi="Cambria Math"/>
-          <w:sz w:val="18"/>
-        </w:rPr>
-        <w:t xml:space="preserve"> </w:t>
-      </w:r>
-      <w:proofErr w:type="spellStart"/>
-      <w:r>
-        <w:rPr>
-          <w:rFonts w:ascii="Cambria Math" w:hAnsi="Cambria Math"/>
-          <w:sz w:val="18"/>
-        </w:rPr>
-        <w:t>Posjeduje</w:t>
-      </w:r>
-      <w:proofErr w:type="spellEnd"/>
-      <w:r>
-        <w:rPr>
-          <w:rFonts w:ascii="Cambria Math" w:hAnsi="Cambria Math"/>
-          <w:sz w:val="18"/>
-        </w:rPr>
-        <w:t>[</w:t>
-      </w:r>
-      <w:proofErr w:type="spellStart"/>
-      <w:r>
-        <w:rPr>
-          <w:rFonts w:ascii="Cambria Math" w:hAnsi="Cambria Math"/>
-          <w:sz w:val="18"/>
-        </w:rPr>
-        <w:t>JMBG_vl</w:t>
-      </w:r>
-      <w:proofErr w:type="spellEnd"/>
-      <w:r>
-        <w:rPr>
-          <w:rFonts w:ascii="Cambria Math" w:hAnsi="Cambria Math"/>
-          <w:sz w:val="18"/>
-        </w:rPr>
-        <w:t xml:space="preserve"> + </w:t>
-      </w:r>
-      <w:proofErr w:type="spellStart"/>
-      <w:r>
-        <w:rPr>
-          <w:rFonts w:ascii="Cambria Math" w:hAnsi="Cambria Math"/>
-          <w:sz w:val="18"/>
-        </w:rPr>
-        <w:t>ID_racunara</w:t>
-      </w:r>
-      <w:proofErr w:type="spellEnd"/>
-      <w:r>
-        <w:rPr>
-          <w:rFonts w:ascii="Cambria Math" w:hAnsi="Cambria Math"/>
-          <w:sz w:val="18"/>
-        </w:rPr>
-        <w:t>]</w:t>
-      </w:r>
-    </w:p>
-    <w:p>
-      <w:pPr>
-        <w:spacing w:after="0" w:line="240" w:lineRule="auto"/>
-        <w:rPr>
-          <w:rFonts w:ascii="Cambria Math" w:hAnsi="Cambria Math"/>
-          <w:sz w:val="18"/>
-        </w:rPr>
-      </w:pPr>
-      <w:proofErr w:type="spellStart"/>
-      <w:proofErr w:type="gramStart"/>
-      <w:r>
-        <w:rPr>
-          <w:rFonts w:ascii="Cambria Math" w:hAnsi="Cambria Math"/>
-          <w:sz w:val="18"/>
-        </w:rPr>
-        <w:t>Posjeduje</w:t>
-      </w:r>
-      <w:proofErr w:type="spellEnd"/>
-      <w:r>
-        <w:rPr>
-          <w:rFonts w:ascii="Cambria Math" w:hAnsi="Cambria Math"/>
-          <w:sz w:val="18"/>
-        </w:rPr>
-        <w:t>[</w:t>
-      </w:r>
-      <w:proofErr w:type="spellStart"/>
-      <w:proofErr w:type="gramEnd"/>
-      <w:r>
-        <w:rPr>
-          <w:rFonts w:ascii="Cambria Math" w:hAnsi="Cambria Math"/>
-          <w:sz w:val="18"/>
-        </w:rPr>
-        <w:t>JMBG_vl</w:t>
-      </w:r>
-      <w:proofErr w:type="spellEnd"/>
-      <w:r>
-        <w:rPr>
-          <w:rFonts w:ascii="Cambria Math" w:hAnsi="Cambria Math"/>
-          <w:sz w:val="18"/>
-        </w:rPr>
-        <w:t xml:space="preserve"> + </w:t>
-      </w:r>
-      <w:proofErr w:type="spellStart"/>
-      <w:r>
-        <w:rPr>
-          <w:rFonts w:ascii="Cambria Math" w:hAnsi="Cambria Math"/>
-          <w:sz w:val="18"/>
-        </w:rPr>
-        <w:t>ID_racunara</w:t>
-      </w:r>
-      <w:proofErr w:type="spellEnd"/>
-      <w:r>
-        <w:rPr>
-          <w:rFonts w:ascii="Cambria Math" w:hAnsi="Cambria Math"/>
-          <w:sz w:val="18"/>
-        </w:rPr>
-        <w:t xml:space="preserve">] </w:t>
-      </w:r>
-      <w:r>
-        <w:rPr>
-          <w:rFonts w:ascii="Cambria Math" w:hAnsi="Cambria Math" w:cs="Cambria Math"/>
-          <w:sz w:val="18"/>
-        </w:rPr>
-        <w:t>⊆</w:t>
-      </w:r>
-      <w:r>
-        <w:rPr>
-          <w:rFonts w:ascii="Cambria Math" w:hAnsi="Cambria Math"/>
-          <w:sz w:val="18"/>
-        </w:rPr>
-        <w:t xml:space="preserve"> </w:t>
-      </w:r>
-      <w:proofErr w:type="spellStart"/>
-      <w:r>
-        <w:rPr>
-          <w:rFonts w:ascii="Cambria Math" w:hAnsi="Cambria Math"/>
-          <w:sz w:val="18"/>
-        </w:rPr>
-        <w:t>Donosi</w:t>
-      </w:r>
-      <w:proofErr w:type="spellEnd"/>
-      <w:r>
-        <w:rPr>
-          <w:rFonts w:ascii="Cambria Math" w:hAnsi="Cambria Math"/>
-          <w:sz w:val="18"/>
-        </w:rPr>
-        <w:t>[</w:t>
-      </w:r>
-      <w:proofErr w:type="spellStart"/>
-      <w:r>
-        <w:rPr>
-          <w:rFonts w:ascii="Cambria Math" w:hAnsi="Cambria Math"/>
-          <w:sz w:val="18"/>
-        </w:rPr>
-        <w:t>JMBG_vl</w:t>
-      </w:r>
-      <w:proofErr w:type="spellEnd"/>
-      <w:r>
-        <w:rPr>
-          <w:rFonts w:ascii="Cambria Math" w:hAnsi="Cambria Math"/>
-          <w:sz w:val="18"/>
-        </w:rPr>
-        <w:t xml:space="preserve"> + </w:t>
-      </w:r>
-      <w:proofErr w:type="spellStart"/>
-      <w:r>
-        <w:rPr>
-          <w:rFonts w:ascii="Cambria Math" w:hAnsi="Cambria Math"/>
-          <w:sz w:val="18"/>
-        </w:rPr>
-        <w:t>ID_racunara</w:t>
-      </w:r>
-      <w:proofErr w:type="spellEnd"/>
-      <w:r>
-        <w:rPr>
-          <w:rFonts w:ascii="Cambria Math" w:hAnsi="Cambria Math"/>
-          <w:sz w:val="18"/>
-        </w:rPr>
-        <w:t>]</w:t>
-      </w:r>
-    </w:p>
-    <w:p>
-      <w:pPr>
-        <w:spacing w:after="0" w:line="240" w:lineRule="auto"/>
-        <w:rPr>
-          <w:rFonts w:ascii="Cambria Math" w:hAnsi="Cambria Math"/>
-          <w:sz w:val="18"/>
-        </w:rPr>
-      </w:pPr>
-      <w:proofErr w:type="spellStart"/>
-      <w:proofErr w:type="gramStart"/>
-      <w:r>
-        <w:rPr>
-          <w:rFonts w:ascii="Cambria Math" w:hAnsi="Cambria Math"/>
-          <w:sz w:val="18"/>
-        </w:rPr>
-        <w:t>Donosi</w:t>
-      </w:r>
-      <w:proofErr w:type="spellEnd"/>
-      <w:r>
-        <w:rPr>
-          <w:rFonts w:ascii="Cambria Math" w:hAnsi="Cambria Math"/>
-          <w:sz w:val="18"/>
-        </w:rPr>
-        <w:t>[</w:t>
-      </w:r>
-      <w:proofErr w:type="spellStart"/>
-      <w:proofErr w:type="gramEnd"/>
-      <w:r>
-        <w:rPr>
-          <w:rFonts w:ascii="Cambria Math" w:hAnsi="Cambria Math"/>
-          <w:sz w:val="18"/>
-        </w:rPr>
-        <w:t>ID_servisa</w:t>
-      </w:r>
-      <w:proofErr w:type="spellEnd"/>
-      <w:r>
-        <w:rPr>
-          <w:rFonts w:ascii="Cambria Math" w:hAnsi="Cambria Math"/>
-          <w:sz w:val="18"/>
-        </w:rPr>
-        <w:t xml:space="preserve">] </w:t>
-      </w:r>
-      <w:r>
-        <w:rPr>
-          <w:rFonts w:ascii="Cambria Math" w:hAnsi="Cambria Math" w:cs="Cambria Math"/>
-          <w:sz w:val="18"/>
-        </w:rPr>
-        <w:t>⊆</w:t>
-      </w:r>
-      <w:r>
-        <w:rPr>
-          <w:rFonts w:ascii="Cambria Math" w:hAnsi="Cambria Math"/>
-          <w:sz w:val="18"/>
-        </w:rPr>
-        <w:t xml:space="preserve"> </w:t>
-      </w:r>
-      <w:proofErr w:type="spellStart"/>
-      <w:r>
-        <w:rPr>
-          <w:rFonts w:ascii="Cambria Math" w:hAnsi="Cambria Math"/>
-          <w:sz w:val="18"/>
-        </w:rPr>
-        <w:t>Racunarski_servis</w:t>
-      </w:r>
-      <w:proofErr w:type="spellEnd"/>
-      <w:r>
-        <w:rPr>
-          <w:rFonts w:ascii="Cambria Math" w:hAnsi="Cambria Math"/>
-          <w:sz w:val="18"/>
-        </w:rPr>
-        <w:t>[</w:t>
-      </w:r>
-      <w:proofErr w:type="spellStart"/>
-      <w:r>
-        <w:rPr>
-          <w:rFonts w:ascii="Cambria Math" w:hAnsi="Cambria Math"/>
-          <w:sz w:val="18"/>
-        </w:rPr>
-        <w:t>ID_servisa</w:t>
-      </w:r>
-      <w:proofErr w:type="spellEnd"/>
-      <w:r>
-        <w:rPr>
-          <w:rFonts w:ascii="Cambria Math" w:hAnsi="Cambria Math"/>
-          <w:sz w:val="18"/>
-        </w:rPr>
-        <w:t>]</w:t>
-      </w:r>
-    </w:p>
-    <w:p>
-      <w:pPr>
-        <w:spacing w:after="0" w:line="240" w:lineRule="auto"/>
-        <w:rPr>
-          <w:rFonts w:ascii="Cambria Math" w:hAnsi="Cambria Math" w:cs="Cambria Math"/>
-          <w:sz w:val="18"/>
-        </w:rPr>
-      </w:pPr>
-    </w:p>
-    <w:p>
-      <w:pPr>
-        <w:spacing w:after="0" w:line="240" w:lineRule="auto"/>
-        <w:rPr>
-          <w:rFonts w:ascii="Cambria Math" w:hAnsi="Cambria Math" w:cstheme="minorHAnsi"/>
-          <w:sz w:val="18"/>
-        </w:rPr>
-      </w:pPr>
-      <w:proofErr w:type="spellStart"/>
-      <w:r>
-        <w:rPr>
-          <w:rFonts w:ascii="Cambria Math" w:hAnsi="Cambria Math" w:cstheme="minorHAnsi"/>
-          <w:sz w:val="18"/>
-        </w:rPr>
-        <w:t>Serviser_</w:t>
-      </w:r>
-      <w:proofErr w:type="gramStart"/>
-      <w:r>
-        <w:rPr>
-          <w:rFonts w:ascii="Cambria Math" w:hAnsi="Cambria Math" w:cstheme="minorHAnsi"/>
-          <w:sz w:val="18"/>
-        </w:rPr>
-        <w:t>racunara</w:t>
-      </w:r>
-      <w:proofErr w:type="spellEnd"/>
-      <w:r>
-        <w:rPr>
-          <w:rFonts w:ascii="Cambria Math" w:hAnsi="Cambria Math" w:cstheme="minorHAnsi"/>
-          <w:sz w:val="18"/>
-        </w:rPr>
-        <w:t>(</w:t>
-      </w:r>
-      <w:proofErr w:type="gramEnd"/>
-      <w:r>
-        <w:rPr>
-          <w:rFonts w:ascii="Cambria Math" w:hAnsi="Cambria Math" w:cstheme="minorHAnsi"/>
-          <w:sz w:val="18"/>
-        </w:rPr>
-        <w:t xml:space="preserve">{JMBG_s, </w:t>
-      </w:r>
-      <w:proofErr w:type="spellStart"/>
-      <w:r>
-        <w:rPr>
-          <w:rFonts w:ascii="Cambria Math" w:hAnsi="Cambria Math" w:cstheme="minorHAnsi"/>
-          <w:sz w:val="18"/>
-        </w:rPr>
-        <w:t>Ime_s</w:t>
-      </w:r>
-      <w:proofErr w:type="spellEnd"/>
-      <w:r>
-        <w:rPr>
-          <w:rFonts w:ascii="Cambria Math" w:hAnsi="Cambria Math" w:cstheme="minorHAnsi"/>
-          <w:sz w:val="18"/>
-        </w:rPr>
-        <w:t xml:space="preserve">, </w:t>
-      </w:r>
-      <w:proofErr w:type="spellStart"/>
-      <w:r>
-        <w:rPr>
-          <w:rFonts w:ascii="Cambria Math" w:hAnsi="Cambria Math" w:cstheme="minorHAnsi"/>
-          <w:sz w:val="18"/>
-        </w:rPr>
-        <w:t>Prezime_s</w:t>
-      </w:r>
-      <w:proofErr w:type="spellEnd"/>
-      <w:r>
-        <w:rPr>
-          <w:rFonts w:ascii="Cambria Math" w:hAnsi="Cambria Math" w:cstheme="minorHAnsi"/>
-          <w:sz w:val="18"/>
-        </w:rPr>
-        <w:t xml:space="preserve">, </w:t>
-      </w:r>
-      <w:proofErr w:type="spellStart"/>
-      <w:r>
-        <w:rPr>
-          <w:rFonts w:ascii="Cambria Math" w:hAnsi="Cambria Math" w:cstheme="minorHAnsi"/>
-          <w:sz w:val="18"/>
-        </w:rPr>
-        <w:t>Dat_rodjenja_s</w:t>
-      </w:r>
-      <w:proofErr w:type="spellEnd"/>
-      <w:r>
-        <w:rPr>
-          <w:rFonts w:ascii="Cambria Math" w:hAnsi="Cambria Math" w:cstheme="minorHAnsi"/>
-          <w:sz w:val="18"/>
-        </w:rPr>
-        <w:t>}, {JMBG_s})</w:t>
-      </w:r>
-    </w:p>
-    <w:p>
-      <w:pPr>
-        <w:spacing w:after="0" w:line="240" w:lineRule="auto"/>
-        <w:rPr>
-          <w:rFonts w:ascii="Cambria Math" w:hAnsi="Cambria Math"/>
-          <w:sz w:val="18"/>
-        </w:rPr>
-      </w:pPr>
-    </w:p>
-    <w:p>
-      <w:pPr>
-        <w:spacing w:after="0" w:line="240" w:lineRule="auto"/>
-        <w:rPr>
-          <w:rFonts w:ascii="Cambria Math" w:hAnsi="Cambria Math"/>
-          <w:sz w:val="18"/>
-        </w:rPr>
-      </w:pPr>
-      <w:proofErr w:type="spellStart"/>
-      <w:proofErr w:type="gramStart"/>
-      <w:r>
-        <w:rPr>
-          <w:rFonts w:ascii="Cambria Math" w:hAnsi="Cambria Math"/>
-          <w:sz w:val="18"/>
-        </w:rPr>
-        <w:t>Radi</w:t>
-      </w:r>
-      <w:proofErr w:type="spellEnd"/>
-      <w:r>
-        <w:rPr>
-          <w:rFonts w:ascii="Cambria Math" w:hAnsi="Cambria Math"/>
-          <w:sz w:val="18"/>
-        </w:rPr>
-        <w:t>(</w:t>
-      </w:r>
-      <w:proofErr w:type="gramEnd"/>
-      <w:r>
-        <w:rPr>
-          <w:rFonts w:ascii="Cambria Math" w:hAnsi="Cambria Math"/>
-          <w:sz w:val="18"/>
-        </w:rPr>
-        <w:t>{</w:t>
-      </w:r>
-      <w:proofErr w:type="spellStart"/>
-      <w:r>
-        <w:rPr>
-          <w:rFonts w:ascii="Cambria Math" w:hAnsi="Cambria Math"/>
-          <w:sz w:val="18"/>
-        </w:rPr>
-        <w:t>ID_servisa</w:t>
-      </w:r>
-      <w:proofErr w:type="spellEnd"/>
-      <w:r>
-        <w:rPr>
-          <w:rFonts w:ascii="Cambria Math" w:hAnsi="Cambria Math"/>
-          <w:sz w:val="18"/>
-        </w:rPr>
-        <w:t>, JMBG_s}, {</w:t>
-      </w:r>
-      <w:proofErr w:type="spellStart"/>
-      <w:r>
-        <w:rPr>
-          <w:rFonts w:ascii="Cambria Math" w:hAnsi="Cambria Math"/>
-          <w:sz w:val="18"/>
-        </w:rPr>
-        <w:t>ID_servisa</w:t>
-      </w:r>
-      <w:proofErr w:type="spellEnd"/>
-      <w:r>
-        <w:rPr>
-          <w:rFonts w:ascii="Cambria Math" w:hAnsi="Cambria Math"/>
-          <w:sz w:val="18"/>
-        </w:rPr>
-        <w:t xml:space="preserve"> + JMBG_s})</w:t>
-      </w:r>
-    </w:p>
-    <w:p>
-      <w:pPr>
-        <w:spacing w:after="0" w:line="240" w:lineRule="auto"/>
-        <w:rPr>
-          <w:rFonts w:ascii="Cambria Math" w:hAnsi="Cambria Math"/>
-          <w:sz w:val="18"/>
-        </w:rPr>
-      </w:pPr>
-      <w:proofErr w:type="spellStart"/>
-      <w:proofErr w:type="gramStart"/>
-      <w:r>
-        <w:rPr>
-          <w:rFonts w:ascii="Cambria Math" w:hAnsi="Cambria Math"/>
-          <w:sz w:val="18"/>
-        </w:rPr>
-        <w:t>Radi</w:t>
-      </w:r>
-      <w:proofErr w:type="spellEnd"/>
-      <w:r>
-        <w:rPr>
-          <w:rFonts w:ascii="Cambria Math" w:hAnsi="Cambria Math"/>
-          <w:sz w:val="18"/>
-        </w:rPr>
-        <w:t>[</w:t>
-      </w:r>
-      <w:proofErr w:type="spellStart"/>
-      <w:proofErr w:type="gramEnd"/>
-      <w:r>
-        <w:rPr>
-          <w:rFonts w:ascii="Cambria Math" w:hAnsi="Cambria Math"/>
-          <w:sz w:val="18"/>
-        </w:rPr>
-        <w:t>ID_servisa</w:t>
-      </w:r>
-      <w:proofErr w:type="spellEnd"/>
-      <w:r>
-        <w:rPr>
-          <w:rFonts w:ascii="Cambria Math" w:hAnsi="Cambria Math"/>
-          <w:sz w:val="18"/>
-        </w:rPr>
-        <w:t xml:space="preserve">] </w:t>
-      </w:r>
-      <w:r>
-        <w:rPr>
-          <w:rFonts w:ascii="Cambria Math" w:hAnsi="Cambria Math" w:cs="Cambria Math"/>
-          <w:sz w:val="18"/>
-        </w:rPr>
-        <w:t>⊆</w:t>
-      </w:r>
-      <w:r>
-        <w:rPr>
-          <w:rFonts w:ascii="Cambria Math" w:hAnsi="Cambria Math"/>
-          <w:sz w:val="18"/>
-        </w:rPr>
-        <w:t xml:space="preserve"> </w:t>
-      </w:r>
-      <w:proofErr w:type="spellStart"/>
-      <w:r>
-        <w:rPr>
-          <w:rFonts w:ascii="Cambria Math" w:hAnsi="Cambria Math"/>
-          <w:sz w:val="18"/>
-        </w:rPr>
-        <w:t>Racunarski_servis</w:t>
-      </w:r>
-      <w:proofErr w:type="spellEnd"/>
-      <w:r>
-        <w:rPr>
-          <w:rFonts w:ascii="Cambria Math" w:hAnsi="Cambria Math"/>
-          <w:sz w:val="18"/>
-        </w:rPr>
-        <w:t>[</w:t>
-      </w:r>
-      <w:proofErr w:type="spellStart"/>
-      <w:r>
-        <w:rPr>
-          <w:rFonts w:ascii="Cambria Math" w:hAnsi="Cambria Math"/>
-          <w:sz w:val="18"/>
-        </w:rPr>
-        <w:t>ID_servisa</w:t>
-      </w:r>
-      <w:proofErr w:type="spellEnd"/>
-      <w:r>
-        <w:rPr>
-          <w:rFonts w:ascii="Cambria Math" w:hAnsi="Cambria Math"/>
-          <w:sz w:val="18"/>
-        </w:rPr>
-        <w:t>]</w:t>
-      </w:r>
-    </w:p>
-    <w:p>
-      <w:pPr>
-        <w:spacing w:after="0" w:line="240" w:lineRule="auto"/>
-        <w:rPr>
-          <w:rFonts w:ascii="Cambria Math" w:hAnsi="Cambria Math"/>
-          <w:sz w:val="18"/>
-        </w:rPr>
-      </w:pPr>
-      <w:proofErr w:type="spellStart"/>
-      <w:proofErr w:type="gramStart"/>
-      <w:r>
-        <w:rPr>
-          <w:rFonts w:ascii="Cambria Math" w:hAnsi="Cambria Math"/>
-          <w:sz w:val="18"/>
-        </w:rPr>
-        <w:t>Radi</w:t>
-      </w:r>
-      <w:proofErr w:type="spellEnd"/>
-      <w:r>
-        <w:rPr>
-          <w:rFonts w:ascii="Cambria Math" w:hAnsi="Cambria Math"/>
-          <w:sz w:val="18"/>
-        </w:rPr>
-        <w:t>[</w:t>
-      </w:r>
-      <w:proofErr w:type="gramEnd"/>
-      <w:r>
-        <w:rPr>
-          <w:rFonts w:ascii="Cambria Math" w:hAnsi="Cambria Math"/>
-          <w:sz w:val="18"/>
-        </w:rPr>
-        <w:t xml:space="preserve">JMBG_s] </w:t>
-      </w:r>
-      <w:r>
-        <w:rPr>
-          <w:rFonts w:ascii="Cambria Math" w:hAnsi="Cambria Math" w:cs="Cambria Math"/>
-          <w:sz w:val="18"/>
-        </w:rPr>
-        <w:t>⊆</w:t>
-      </w:r>
-      <w:r>
-        <w:rPr>
-          <w:rFonts w:ascii="Cambria Math" w:hAnsi="Cambria Math"/>
-          <w:sz w:val="18"/>
-        </w:rPr>
-        <w:t xml:space="preserve"> </w:t>
-      </w:r>
-      <w:proofErr w:type="spellStart"/>
-      <w:r>
-        <w:rPr>
-          <w:rFonts w:ascii="Cambria Math" w:hAnsi="Cambria Math"/>
-          <w:sz w:val="18"/>
-        </w:rPr>
-        <w:t>Serviser_racunara</w:t>
-      </w:r>
-      <w:proofErr w:type="spellEnd"/>
-      <w:r>
-        <w:rPr>
-          <w:rFonts w:ascii="Cambria Math" w:hAnsi="Cambria Math"/>
-          <w:sz w:val="18"/>
-        </w:rPr>
-        <w:t>[JMBG_s]</w:t>
-      </w:r>
-    </w:p>
-    <w:p>
-      <w:pPr>
-        <w:spacing w:after="0" w:line="240" w:lineRule="auto"/>
-        <w:rPr>
-          <w:rFonts w:ascii="Cambria Math" w:hAnsi="Cambria Math"/>
-          <w:sz w:val="18"/>
-        </w:rPr>
-      </w:pPr>
-      <w:proofErr w:type="spellStart"/>
-      <w:r>
-        <w:rPr>
-          <w:rFonts w:ascii="Cambria Math" w:hAnsi="Cambria Math"/>
-          <w:sz w:val="18"/>
-        </w:rPr>
-        <w:t>Racunarski_</w:t>
-      </w:r>
-      <w:proofErr w:type="gramStart"/>
-      <w:r>
-        <w:rPr>
-          <w:rFonts w:ascii="Cambria Math" w:hAnsi="Cambria Math"/>
-          <w:sz w:val="18"/>
-        </w:rPr>
-        <w:t>servis</w:t>
-      </w:r>
-      <w:proofErr w:type="spellEnd"/>
-      <w:r>
-        <w:rPr>
-          <w:rFonts w:ascii="Cambria Math" w:hAnsi="Cambria Math"/>
-          <w:sz w:val="18"/>
-        </w:rPr>
-        <w:t>[</w:t>
-      </w:r>
-      <w:proofErr w:type="spellStart"/>
-      <w:proofErr w:type="gramEnd"/>
-      <w:r>
-        <w:rPr>
-          <w:rFonts w:ascii="Cambria Math" w:hAnsi="Cambria Math"/>
-          <w:sz w:val="18"/>
-        </w:rPr>
-        <w:t>ID_servisa</w:t>
-      </w:r>
-      <w:proofErr w:type="spellEnd"/>
-      <w:r>
-        <w:rPr>
-          <w:rFonts w:ascii="Cambria Math" w:hAnsi="Cambria Math"/>
-          <w:sz w:val="18"/>
-        </w:rPr>
-        <w:t xml:space="preserve">] </w:t>
-      </w:r>
-      <w:r>
-        <w:rPr>
-          <w:rFonts w:ascii="Cambria Math" w:hAnsi="Cambria Math" w:cs="Cambria Math"/>
-          <w:sz w:val="18"/>
-        </w:rPr>
-        <w:t>⊆</w:t>
-      </w:r>
-      <w:r>
-        <w:rPr>
-          <w:rFonts w:ascii="Cambria Math" w:hAnsi="Cambria Math"/>
-          <w:sz w:val="18"/>
-        </w:rPr>
-        <w:t xml:space="preserve"> </w:t>
-      </w:r>
-      <w:proofErr w:type="spellStart"/>
-      <w:r>
-        <w:rPr>
-          <w:rFonts w:ascii="Cambria Math" w:hAnsi="Cambria Math"/>
-          <w:sz w:val="18"/>
-        </w:rPr>
-        <w:t>Radi</w:t>
-      </w:r>
-      <w:proofErr w:type="spellEnd"/>
-      <w:r>
-        <w:rPr>
-          <w:rFonts w:ascii="Cambria Math" w:hAnsi="Cambria Math"/>
-          <w:sz w:val="18"/>
-        </w:rPr>
-        <w:t>[</w:t>
-      </w:r>
-      <w:proofErr w:type="spellStart"/>
-      <w:r>
-        <w:rPr>
-          <w:rFonts w:ascii="Cambria Math" w:hAnsi="Cambria Math"/>
-          <w:sz w:val="18"/>
-        </w:rPr>
-        <w:t>ID_servisa</w:t>
-      </w:r>
-      <w:proofErr w:type="spellEnd"/>
-      <w:r>
-        <w:rPr>
-          <w:rFonts w:ascii="Cambria Math" w:hAnsi="Cambria Math"/>
-          <w:sz w:val="18"/>
-        </w:rPr>
-        <w:t>]</w:t>
-      </w:r>
-    </w:p>
-    <w:p>
-      <w:pPr>
-        <w:spacing w:after="0" w:line="240" w:lineRule="auto"/>
-        <w:rPr>
-          <w:rFonts w:ascii="Cambria Math" w:hAnsi="Cambria Math" w:cs="Cambria Math"/>
-          <w:sz w:val="18"/>
-        </w:rPr>
-      </w:pPr>
+      <w:bookmarkEnd w:id="2"/>
     </w:p>
     <w:p>
       <w:pPr>

</xml_diff>